<commit_message>
Changes for Stock etry
Changes for Stock etry
</commit_message>
<xml_diff>
--- a/Requirements/Victory Bazars Requirement Document.docx
+++ b/Requirements/Victory Bazars Requirement Document.docx
@@ -300,11 +300,9 @@
       <w:r>
         <w:t>\</w:t>
       </w:r>
-      <w:proofErr w:type="spellStart"/>
       <w:r>
         <w:t>er</w:t>
       </w:r>
-      <w:proofErr w:type="spellEnd"/>
     </w:p>
     <w:p>
       <w:pPr>
@@ -419,6 +417,24 @@
       </w:r>
       <w:r>
         <w:t>k dispatch if accepted at branch</w:t>
+      </w:r>
+    </w:p>
+    <w:p>
+      <w:pPr>
+        <w:pStyle w:val="ListParagraph"/>
+        <w:numPr>
+          <w:ilvl w:val="0"/>
+          <w:numId w:val="6"/>
+        </w:numPr>
+      </w:pPr>
+      <w:r>
+        <w:t xml:space="preserve">Approve </w:t>
+      </w:r>
+      <w:r>
+        <w:t>dispatch</w:t>
+      </w:r>
+      <w:r>
+        <w:t xml:space="preserve"> deviations – With Security</w:t>
       </w:r>
     </w:p>
     <w:p>
@@ -815,501 +831,1295 @@
     </w:p>
     <w:p>
       <w:pPr>
-        <w:pStyle w:val="Heading2"/>
-      </w:pPr>
-      <w:r>
-        <w:t>Customer Refunds</w:t>
-      </w:r>
-    </w:p>
-    <w:p>
-      <w:pPr>
-        <w:pStyle w:val="ListParagraph"/>
-        <w:numPr>
-          <w:ilvl w:val="0"/>
-          <w:numId w:val="11"/>
-        </w:numPr>
-      </w:pPr>
-      <w:r>
-        <w:t>New/Edit Customer Refunds- Bill Mandatory</w:t>
-      </w:r>
-    </w:p>
-    <w:p>
-      <w:pPr>
-        <w:pStyle w:val="Heading2"/>
-      </w:pPr>
-      <w:r>
-        <w:t xml:space="preserve">Stock </w:t>
-      </w:r>
-      <w:r>
-        <w:t>Management</w:t>
-      </w:r>
-    </w:p>
-    <w:p>
-      <w:pPr>
-        <w:pStyle w:val="ListParagraph"/>
-        <w:numPr>
-          <w:ilvl w:val="0"/>
-          <w:numId w:val="10"/>
-        </w:numPr>
-      </w:pPr>
-      <w:r>
-        <w:t>Stock in – Dispatch verify</w:t>
-      </w:r>
-    </w:p>
-    <w:p>
-      <w:pPr>
-        <w:pStyle w:val="Heading2"/>
-      </w:pPr>
-      <w:r>
-        <w:t xml:space="preserve">Day </w:t>
-      </w:r>
-      <w:r>
-        <w:t>Closure</w:t>
-      </w:r>
-    </w:p>
-    <w:p>
-      <w:pPr>
-        <w:pStyle w:val="Heading2"/>
-      </w:pPr>
-      <w:r>
-        <w:t>Customer Bill</w:t>
-      </w:r>
-    </w:p>
-    <w:p>
-      <w:pPr>
-        <w:pStyle w:val="Heading2"/>
-      </w:pPr>
-      <w:r>
-        <w:t>Business Bill</w:t>
-      </w:r>
-    </w:p>
-    <w:p>
-      <w:pPr>
-        <w:pStyle w:val="Heading2"/>
-      </w:pPr>
-      <w:r>
-        <w:t>Branch Refund</w:t>
-      </w:r>
-      <w:r>
-        <w:t>s</w:t>
-      </w:r>
-    </w:p>
-    <w:p>
-      <w:pPr>
-        <w:pStyle w:val="Heading2"/>
-      </w:pPr>
-      <w:r>
-        <w:t>Customer Refunds without bill</w:t>
-      </w:r>
-    </w:p>
-    <w:p/>
-    <w:p>
-      <w:pPr>
-        <w:pStyle w:val="Heading1"/>
-      </w:pPr>
-      <w:r>
-        <w:t>Synchronization</w:t>
-      </w:r>
-    </w:p>
-    <w:p>
-      <w:pPr>
-        <w:pStyle w:val="Heading2"/>
-      </w:pPr>
-      <w:r>
-        <w:t>Dispatch</w:t>
-      </w:r>
-    </w:p>
-    <w:p>
-      <w:pPr>
-        <w:pStyle w:val="ListParagraph"/>
-        <w:numPr>
-          <w:ilvl w:val="0"/>
-          <w:numId w:val="15"/>
-        </w:numPr>
-      </w:pPr>
-      <w:r>
-        <w:t>Stock In</w:t>
-      </w:r>
-    </w:p>
-    <w:p>
-      <w:pPr>
-        <w:pStyle w:val="ListParagraph"/>
-        <w:numPr>
-          <w:ilvl w:val="0"/>
-          <w:numId w:val="15"/>
-        </w:numPr>
-      </w:pPr>
-      <w:r>
-        <w:t>Stock Approval</w:t>
-      </w:r>
-    </w:p>
-    <w:p>
-      <w:pPr>
-        <w:pStyle w:val="Heading2"/>
-      </w:pPr>
-      <w:r>
-        <w:t>Sales</w:t>
-      </w:r>
-    </w:p>
-    <w:p>
-      <w:pPr>
-        <w:pStyle w:val="Heading2"/>
-      </w:pPr>
-      <w:r>
-        <w:t>Customer Refunds</w:t>
-      </w:r>
-    </w:p>
-    <w:p>
-      <w:pPr>
-        <w:pStyle w:val="Heading2"/>
-      </w:pPr>
-      <w:r>
-        <w:t>Branch Refunds</w:t>
-      </w:r>
-    </w:p>
-    <w:p>
-      <w:pPr>
-        <w:pStyle w:val="Heading2"/>
-      </w:pPr>
-      <w:r>
-        <w:t>Day Closure</w:t>
-      </w:r>
-    </w:p>
-    <w:p>
-      <w:pPr>
-        <w:pStyle w:val="Heading2"/>
-      </w:pPr>
-      <w:r>
-        <w:t>Stock Counting</w:t>
-      </w:r>
-    </w:p>
-    <w:p>
-      <w:pPr>
-        <w:pStyle w:val="Heading2"/>
-      </w:pPr>
-      <w:r>
-        <w:t>Item Master</w:t>
-      </w:r>
-    </w:p>
-    <w:p>
-      <w:pPr>
-        <w:pStyle w:val="ListParagraph"/>
-        <w:numPr>
-          <w:ilvl w:val="0"/>
-          <w:numId w:val="12"/>
-        </w:numPr>
-      </w:pPr>
-      <w:r>
-        <w:t>Item Code</w:t>
-      </w:r>
-    </w:p>
-    <w:p>
-      <w:pPr>
-        <w:pStyle w:val="ListParagraph"/>
-        <w:numPr>
-          <w:ilvl w:val="0"/>
-          <w:numId w:val="12"/>
-        </w:numPr>
-      </w:pPr>
-      <w:r>
-        <w:t>EAN Code</w:t>
-      </w:r>
-    </w:p>
-    <w:p>
-      <w:pPr>
-        <w:pStyle w:val="ListParagraph"/>
-        <w:numPr>
-          <w:ilvl w:val="0"/>
-          <w:numId w:val="12"/>
-        </w:numPr>
-      </w:pPr>
-      <w:r>
-        <w:t>Item Price</w:t>
-      </w:r>
-    </w:p>
-    <w:p>
-      <w:pPr>
-        <w:pStyle w:val="ListParagraph"/>
-        <w:numPr>
-          <w:ilvl w:val="0"/>
-          <w:numId w:val="12"/>
-        </w:numPr>
-      </w:pPr>
-      <w:r>
-        <w:t>Item Cost Price</w:t>
-      </w:r>
-    </w:p>
-    <w:p>
-      <w:pPr>
-        <w:pStyle w:val="Heading2"/>
-      </w:pPr>
-      <w:r>
-        <w:t>Other Masters</w:t>
-      </w:r>
-    </w:p>
-    <w:p>
-      <w:pPr>
-        <w:pStyle w:val="ListParagraph"/>
-        <w:numPr>
-          <w:ilvl w:val="0"/>
-          <w:numId w:val="13"/>
-        </w:numPr>
-      </w:pPr>
-      <w:r>
-        <w:t>BRANCH</w:t>
-      </w:r>
-    </w:p>
-    <w:p>
-      <w:pPr>
-        <w:pStyle w:val="ListParagraph"/>
-        <w:numPr>
-          <w:ilvl w:val="0"/>
-          <w:numId w:val="13"/>
-        </w:numPr>
-      </w:pPr>
-      <w:r>
-        <w:t>BRANCHCOUNTER</w:t>
-      </w:r>
-    </w:p>
-    <w:p>
-      <w:pPr>
-        <w:pStyle w:val="ListParagraph"/>
-        <w:numPr>
-          <w:ilvl w:val="0"/>
-          <w:numId w:val="13"/>
-        </w:numPr>
-      </w:pPr>
-      <w:r>
-        <w:t>ROLE</w:t>
-      </w:r>
-    </w:p>
-    <w:p>
-      <w:pPr>
-        <w:pStyle w:val="ListParagraph"/>
-        <w:numPr>
-          <w:ilvl w:val="0"/>
-          <w:numId w:val="13"/>
-        </w:numPr>
-      </w:pPr>
-      <w:r>
-        <w:t>USER</w:t>
-      </w:r>
-    </w:p>
-    <w:p>
-      <w:pPr>
-        <w:pStyle w:val="ListParagraph"/>
-        <w:numPr>
-          <w:ilvl w:val="0"/>
-          <w:numId w:val="13"/>
-        </w:numPr>
-      </w:pPr>
-      <w:r>
-        <w:t>GST</w:t>
-      </w:r>
-    </w:p>
-    <w:p>
-      <w:pPr>
-        <w:pStyle w:val="ListParagraph"/>
-        <w:numPr>
-          <w:ilvl w:val="0"/>
-          <w:numId w:val="13"/>
-        </w:numPr>
-      </w:pPr>
-      <w:r>
-        <w:t>UOM</w:t>
-      </w:r>
-    </w:p>
-    <w:p>
-      <w:pPr>
-        <w:pStyle w:val="ListParagraph"/>
-        <w:numPr>
-          <w:ilvl w:val="0"/>
-          <w:numId w:val="13"/>
-        </w:numPr>
-      </w:pPr>
-      <w:r>
-        <w:t>MOP</w:t>
-      </w:r>
-    </w:p>
-    <w:p>
-      <w:pPr>
-        <w:pStyle w:val="ListParagraph"/>
-        <w:numPr>
-          <w:ilvl w:val="0"/>
-          <w:numId w:val="13"/>
-        </w:numPr>
-      </w:pPr>
-      <w:r>
-        <w:t>Denominations</w:t>
-      </w:r>
-    </w:p>
-    <w:p>
-      <w:pPr>
-        <w:pStyle w:val="Heading2"/>
-      </w:pPr>
-      <w:r>
-        <w:t>Offer</w:t>
-      </w:r>
-    </w:p>
-    <w:p>
-      <w:pPr>
-        <w:pStyle w:val="ListParagraph"/>
-        <w:numPr>
-          <w:ilvl w:val="0"/>
-          <w:numId w:val="14"/>
-        </w:numPr>
-      </w:pPr>
-      <w:r>
-        <w:t>Offer</w:t>
-      </w:r>
-    </w:p>
-    <w:p>
-      <w:pPr>
-        <w:pStyle w:val="ListParagraph"/>
-        <w:numPr>
-          <w:ilvl w:val="0"/>
-          <w:numId w:val="14"/>
-        </w:numPr>
-      </w:pPr>
-      <w:r>
-        <w:t>Offer Type</w:t>
-      </w:r>
-    </w:p>
-    <w:p>
-      <w:pPr>
-        <w:pStyle w:val="ListParagraph"/>
-        <w:numPr>
-          <w:ilvl w:val="0"/>
-          <w:numId w:val="14"/>
-        </w:numPr>
-      </w:pPr>
-      <w:r>
-        <w:t>Offer Item</w:t>
-      </w:r>
-    </w:p>
-    <w:p>
-      <w:pPr>
-        <w:pStyle w:val="ListParagraph"/>
-        <w:numPr>
-          <w:ilvl w:val="0"/>
-          <w:numId w:val="14"/>
-        </w:numPr>
-      </w:pPr>
-      <w:r>
-        <w:t>Offer Branch</w:t>
-      </w:r>
-    </w:p>
-    <w:p>
-      <w:pPr>
-        <w:pStyle w:val="Heading2"/>
-      </w:pPr>
-      <w:r>
-        <w:t>Directions</w:t>
-      </w:r>
-    </w:p>
-    <w:p>
-      <w:pPr>
-        <w:pStyle w:val="ListParagraph"/>
-        <w:numPr>
-          <w:ilvl w:val="0"/>
-          <w:numId w:val="16"/>
-        </w:numPr>
-      </w:pPr>
-      <w:r>
-        <w:t>Warehouse to cloud</w:t>
-      </w:r>
-    </w:p>
-    <w:p>
-      <w:pPr>
-        <w:pStyle w:val="ListParagraph"/>
-        <w:numPr>
-          <w:ilvl w:val="0"/>
-          <w:numId w:val="16"/>
-        </w:numPr>
-      </w:pPr>
-      <w:r>
-        <w:t>Cloud to POS</w:t>
-      </w:r>
-    </w:p>
-    <w:p>
-      <w:pPr>
-        <w:pStyle w:val="ListParagraph"/>
-        <w:numPr>
-          <w:ilvl w:val="0"/>
-          <w:numId w:val="16"/>
-        </w:numPr>
-      </w:pPr>
-      <w:r>
-        <w:t>POS to Cloud</w:t>
-      </w:r>
-    </w:p>
-    <w:p>
-      <w:pPr>
-        <w:pStyle w:val="ListParagraph"/>
-        <w:numPr>
-          <w:ilvl w:val="0"/>
-          <w:numId w:val="16"/>
-        </w:numPr>
-      </w:pPr>
-      <w:r>
-        <w:t>Cloud to warehouse</w:t>
-      </w:r>
-    </w:p>
-    <w:p>
-      <w:pPr>
-        <w:pStyle w:val="Heading1"/>
-      </w:pPr>
-      <w:r>
-        <w:t>Mobile Application</w:t>
-      </w:r>
-    </w:p>
-    <w:p>
-      <w:pPr>
-        <w:pStyle w:val="ListParagraph"/>
-        <w:numPr>
-          <w:ilvl w:val="0"/>
-          <w:numId w:val="17"/>
-        </w:numPr>
-      </w:pPr>
-      <w:r>
-        <w:t>Stock Counting</w:t>
-      </w:r>
-    </w:p>
-    <w:p>
-      <w:pPr>
-        <w:pStyle w:val="ListParagraph"/>
-        <w:numPr>
-          <w:ilvl w:val="0"/>
-          <w:numId w:val="17"/>
-        </w:numPr>
-      </w:pPr>
-      <w:r>
-        <w:t>Stock Dispatch</w:t>
-      </w:r>
-    </w:p>
-    <w:p>
-      <w:pPr>
-        <w:pStyle w:val="ListParagraph"/>
-        <w:numPr>
-          <w:ilvl w:val="0"/>
-          <w:numId w:val="17"/>
-        </w:numPr>
-      </w:pPr>
-      <w:r>
-        <w:t>Stock Entry</w:t>
-      </w:r>
-    </w:p>
-    <w:p>
-      <w:pPr>
-        <w:pStyle w:val="Heading1"/>
-      </w:pPr>
-      <w:r>
-        <w:t>Reports</w:t>
+        <w:pStyle w:val="ListParagraph"/>
+        <w:numPr>
+          <w:ilvl w:val="0"/>
+          <w:numId w:val="9"/>
+        </w:numPr>
+      </w:pPr>
+      <w:r>
+        <w:t>Mode of bill</w:t>
       </w:r>
       <w:bookmarkStart w:id="0" w:name="_GoBack"/>
       <w:bookmarkEnd w:id="0"/>
     </w:p>
+    <w:p>
+      <w:pPr>
+        <w:pStyle w:val="Heading2"/>
+      </w:pPr>
+      <w:r>
+        <w:t>Customer Refunds</w:t>
+      </w:r>
+    </w:p>
+    <w:p>
+      <w:pPr>
+        <w:pStyle w:val="ListParagraph"/>
+        <w:numPr>
+          <w:ilvl w:val="0"/>
+          <w:numId w:val="11"/>
+        </w:numPr>
+      </w:pPr>
+      <w:r>
+        <w:t>New/Edit Customer Refunds- Bill Mandatory</w:t>
+      </w:r>
+    </w:p>
+    <w:p>
+      <w:pPr>
+        <w:pStyle w:val="Heading2"/>
+      </w:pPr>
+      <w:r>
+        <w:t xml:space="preserve">Stock </w:t>
+      </w:r>
+      <w:r>
+        <w:t>Management</w:t>
+      </w:r>
+    </w:p>
+    <w:p>
+      <w:pPr>
+        <w:pStyle w:val="ListParagraph"/>
+        <w:numPr>
+          <w:ilvl w:val="0"/>
+          <w:numId w:val="10"/>
+        </w:numPr>
+      </w:pPr>
+      <w:r>
+        <w:t>Stock in – Dispatch verify</w:t>
+      </w:r>
+    </w:p>
+    <w:p>
+      <w:pPr>
+        <w:pStyle w:val="Heading2"/>
+      </w:pPr>
+      <w:r>
+        <w:t xml:space="preserve">Day </w:t>
+      </w:r>
+      <w:r>
+        <w:t>Closure</w:t>
+      </w:r>
+    </w:p>
+    <w:p>
+      <w:pPr>
+        <w:pStyle w:val="Heading2"/>
+      </w:pPr>
+      <w:r>
+        <w:t>Customer Bill</w:t>
+      </w:r>
+    </w:p>
+    <w:p>
+      <w:pPr>
+        <w:pStyle w:val="Heading2"/>
+      </w:pPr>
+      <w:r>
+        <w:t>Business Bill</w:t>
+      </w:r>
+    </w:p>
+    <w:p>
+      <w:pPr>
+        <w:pStyle w:val="Heading2"/>
+      </w:pPr>
+      <w:r>
+        <w:t>Branch Refund</w:t>
+      </w:r>
+      <w:r>
+        <w:t>s</w:t>
+      </w:r>
+    </w:p>
+    <w:p>
+      <w:pPr>
+        <w:pStyle w:val="Heading2"/>
+      </w:pPr>
+      <w:r>
+        <w:t>Customer Refunds without bill</w:t>
+      </w:r>
+    </w:p>
+    <w:p>
+      <w:pPr>
+        <w:pStyle w:val="Heading2"/>
+      </w:pPr>
+      <w:r>
+        <w:t>Expenses</w:t>
+      </w:r>
+    </w:p>
+    <w:p>
+      <w:pPr>
+        <w:pStyle w:val="Heading2"/>
+      </w:pPr>
+      <w:r>
+        <w:t>Stock Entry</w:t>
+      </w:r>
+    </w:p>
     <w:p/>
+    <w:p>
+      <w:pPr>
+        <w:pStyle w:val="Heading1"/>
+      </w:pPr>
+      <w:r>
+        <w:t>Synchronization</w:t>
+      </w:r>
+    </w:p>
+    <w:p>
+      <w:pPr>
+        <w:pStyle w:val="Heading2"/>
+      </w:pPr>
+      <w:r>
+        <w:t>Dispatch</w:t>
+      </w:r>
+    </w:p>
+    <w:p>
+      <w:pPr>
+        <w:pStyle w:val="ListParagraph"/>
+        <w:numPr>
+          <w:ilvl w:val="0"/>
+          <w:numId w:val="15"/>
+        </w:numPr>
+      </w:pPr>
+      <w:r>
+        <w:t>Stock In</w:t>
+      </w:r>
+    </w:p>
+    <w:p>
+      <w:pPr>
+        <w:pStyle w:val="ListParagraph"/>
+        <w:numPr>
+          <w:ilvl w:val="0"/>
+          <w:numId w:val="15"/>
+        </w:numPr>
+      </w:pPr>
+      <w:r>
+        <w:t>Stock Approval</w:t>
+      </w:r>
+    </w:p>
+    <w:p>
+      <w:pPr>
+        <w:pStyle w:val="Heading2"/>
+      </w:pPr>
+      <w:r>
+        <w:t>Sales</w:t>
+      </w:r>
+    </w:p>
+    <w:p>
+      <w:pPr>
+        <w:pStyle w:val="Heading2"/>
+      </w:pPr>
+      <w:r>
+        <w:t>Customer Refunds</w:t>
+      </w:r>
+    </w:p>
+    <w:p>
+      <w:pPr>
+        <w:pStyle w:val="Heading2"/>
+      </w:pPr>
+      <w:r>
+        <w:t>Branch Refunds</w:t>
+      </w:r>
+    </w:p>
+    <w:p>
+      <w:pPr>
+        <w:pStyle w:val="Heading2"/>
+      </w:pPr>
+      <w:r>
+        <w:t>Day Closure</w:t>
+      </w:r>
+    </w:p>
+    <w:p>
+      <w:pPr>
+        <w:pStyle w:val="Heading2"/>
+      </w:pPr>
+      <w:r>
+        <w:t>Stock Counting</w:t>
+      </w:r>
+    </w:p>
+    <w:p>
+      <w:pPr>
+        <w:pStyle w:val="Heading2"/>
+      </w:pPr>
+      <w:r>
+        <w:t>Item Master</w:t>
+      </w:r>
+    </w:p>
+    <w:p>
+      <w:pPr>
+        <w:pStyle w:val="ListParagraph"/>
+        <w:numPr>
+          <w:ilvl w:val="0"/>
+          <w:numId w:val="12"/>
+        </w:numPr>
+      </w:pPr>
+      <w:r>
+        <w:t>Item Code</w:t>
+      </w:r>
+    </w:p>
+    <w:p>
+      <w:pPr>
+        <w:pStyle w:val="ListParagraph"/>
+        <w:numPr>
+          <w:ilvl w:val="0"/>
+          <w:numId w:val="12"/>
+        </w:numPr>
+      </w:pPr>
+      <w:r>
+        <w:t>EAN Code</w:t>
+      </w:r>
+    </w:p>
+    <w:p>
+      <w:pPr>
+        <w:pStyle w:val="ListParagraph"/>
+        <w:numPr>
+          <w:ilvl w:val="0"/>
+          <w:numId w:val="12"/>
+        </w:numPr>
+      </w:pPr>
+      <w:r>
+        <w:t>Item Price</w:t>
+      </w:r>
+    </w:p>
+    <w:p>
+      <w:pPr>
+        <w:pStyle w:val="ListParagraph"/>
+        <w:numPr>
+          <w:ilvl w:val="0"/>
+          <w:numId w:val="12"/>
+        </w:numPr>
+      </w:pPr>
+      <w:r>
+        <w:t>Item Cost Price</w:t>
+      </w:r>
+    </w:p>
+    <w:p>
+      <w:pPr>
+        <w:pStyle w:val="Heading2"/>
+      </w:pPr>
+      <w:r>
+        <w:t>Other Masters</w:t>
+      </w:r>
+    </w:p>
+    <w:p>
+      <w:pPr>
+        <w:pStyle w:val="ListParagraph"/>
+        <w:numPr>
+          <w:ilvl w:val="0"/>
+          <w:numId w:val="13"/>
+        </w:numPr>
+      </w:pPr>
+      <w:r>
+        <w:t>BRANCH</w:t>
+      </w:r>
+    </w:p>
+    <w:p>
+      <w:pPr>
+        <w:pStyle w:val="ListParagraph"/>
+        <w:numPr>
+          <w:ilvl w:val="0"/>
+          <w:numId w:val="13"/>
+        </w:numPr>
+      </w:pPr>
+      <w:r>
+        <w:t>BRANCHCOUNTER</w:t>
+      </w:r>
+    </w:p>
+    <w:p>
+      <w:pPr>
+        <w:pStyle w:val="ListParagraph"/>
+        <w:numPr>
+          <w:ilvl w:val="0"/>
+          <w:numId w:val="13"/>
+        </w:numPr>
+      </w:pPr>
+      <w:r>
+        <w:t>ROLE</w:t>
+      </w:r>
+    </w:p>
+    <w:p>
+      <w:pPr>
+        <w:pStyle w:val="ListParagraph"/>
+        <w:numPr>
+          <w:ilvl w:val="0"/>
+          <w:numId w:val="13"/>
+        </w:numPr>
+      </w:pPr>
+      <w:r>
+        <w:t>USER</w:t>
+      </w:r>
+    </w:p>
+    <w:p>
+      <w:pPr>
+        <w:pStyle w:val="ListParagraph"/>
+        <w:numPr>
+          <w:ilvl w:val="0"/>
+          <w:numId w:val="13"/>
+        </w:numPr>
+      </w:pPr>
+      <w:r>
+        <w:t>GST</w:t>
+      </w:r>
+    </w:p>
+    <w:p>
+      <w:pPr>
+        <w:pStyle w:val="ListParagraph"/>
+        <w:numPr>
+          <w:ilvl w:val="0"/>
+          <w:numId w:val="13"/>
+        </w:numPr>
+      </w:pPr>
+      <w:r>
+        <w:t>UOM</w:t>
+      </w:r>
+    </w:p>
+    <w:p>
+      <w:pPr>
+        <w:pStyle w:val="ListParagraph"/>
+        <w:numPr>
+          <w:ilvl w:val="0"/>
+          <w:numId w:val="13"/>
+        </w:numPr>
+      </w:pPr>
+      <w:r>
+        <w:t>MOP</w:t>
+      </w:r>
+    </w:p>
+    <w:p>
+      <w:pPr>
+        <w:pStyle w:val="ListParagraph"/>
+        <w:numPr>
+          <w:ilvl w:val="0"/>
+          <w:numId w:val="13"/>
+        </w:numPr>
+      </w:pPr>
+      <w:r>
+        <w:t>Denominations</w:t>
+      </w:r>
+    </w:p>
+    <w:p>
+      <w:pPr>
+        <w:pStyle w:val="Heading2"/>
+      </w:pPr>
+      <w:r>
+        <w:t>Offer</w:t>
+      </w:r>
+    </w:p>
+    <w:p>
+      <w:pPr>
+        <w:pStyle w:val="ListParagraph"/>
+        <w:numPr>
+          <w:ilvl w:val="0"/>
+          <w:numId w:val="14"/>
+        </w:numPr>
+      </w:pPr>
+      <w:r>
+        <w:t>Offer</w:t>
+      </w:r>
+    </w:p>
+    <w:p>
+      <w:pPr>
+        <w:pStyle w:val="ListParagraph"/>
+        <w:numPr>
+          <w:ilvl w:val="0"/>
+          <w:numId w:val="14"/>
+        </w:numPr>
+      </w:pPr>
+      <w:r>
+        <w:t>Offer Type</w:t>
+      </w:r>
+    </w:p>
+    <w:p>
+      <w:pPr>
+        <w:pStyle w:val="ListParagraph"/>
+        <w:numPr>
+          <w:ilvl w:val="0"/>
+          <w:numId w:val="14"/>
+        </w:numPr>
+      </w:pPr>
+      <w:r>
+        <w:t>Offer Item</w:t>
+      </w:r>
+    </w:p>
+    <w:p>
+      <w:pPr>
+        <w:pStyle w:val="ListParagraph"/>
+        <w:numPr>
+          <w:ilvl w:val="0"/>
+          <w:numId w:val="14"/>
+        </w:numPr>
+      </w:pPr>
+      <w:r>
+        <w:t>Offer Branch</w:t>
+      </w:r>
+    </w:p>
+    <w:p>
+      <w:pPr>
+        <w:pStyle w:val="Heading2"/>
+      </w:pPr>
+      <w:r>
+        <w:t>Directions</w:t>
+      </w:r>
+    </w:p>
+    <w:p>
+      <w:pPr>
+        <w:pStyle w:val="ListParagraph"/>
+        <w:numPr>
+          <w:ilvl w:val="0"/>
+          <w:numId w:val="16"/>
+        </w:numPr>
+      </w:pPr>
+      <w:r>
+        <w:t>Warehouse to cloud</w:t>
+      </w:r>
+    </w:p>
+    <w:p>
+      <w:pPr>
+        <w:pStyle w:val="ListParagraph"/>
+        <w:numPr>
+          <w:ilvl w:val="0"/>
+          <w:numId w:val="16"/>
+        </w:numPr>
+      </w:pPr>
+      <w:r>
+        <w:t>Cloud to POS</w:t>
+      </w:r>
+    </w:p>
+    <w:p>
+      <w:pPr>
+        <w:pStyle w:val="ListParagraph"/>
+        <w:numPr>
+          <w:ilvl w:val="0"/>
+          <w:numId w:val="16"/>
+        </w:numPr>
+      </w:pPr>
+      <w:r>
+        <w:t>POS to Cloud</w:t>
+      </w:r>
+    </w:p>
+    <w:p>
+      <w:pPr>
+        <w:pStyle w:val="ListParagraph"/>
+        <w:numPr>
+          <w:ilvl w:val="0"/>
+          <w:numId w:val="16"/>
+        </w:numPr>
+      </w:pPr>
+      <w:r>
+        <w:t>Cloud to warehouse</w:t>
+      </w:r>
+    </w:p>
+    <w:p>
+      <w:pPr>
+        <w:pStyle w:val="Heading1"/>
+      </w:pPr>
+      <w:r>
+        <w:t>Mobile Application</w:t>
+      </w:r>
+    </w:p>
+    <w:p>
+      <w:pPr>
+        <w:pStyle w:val="ListParagraph"/>
+        <w:numPr>
+          <w:ilvl w:val="0"/>
+          <w:numId w:val="17"/>
+        </w:numPr>
+      </w:pPr>
+      <w:r>
+        <w:t>Stock Counting</w:t>
+      </w:r>
+    </w:p>
+    <w:p>
+      <w:pPr>
+        <w:pStyle w:val="ListParagraph"/>
+        <w:numPr>
+          <w:ilvl w:val="0"/>
+          <w:numId w:val="17"/>
+        </w:numPr>
+      </w:pPr>
+      <w:r>
+        <w:t>Stock Dispatch</w:t>
+      </w:r>
+    </w:p>
+    <w:p>
+      <w:pPr>
+        <w:pStyle w:val="ListParagraph"/>
+        <w:numPr>
+          <w:ilvl w:val="0"/>
+          <w:numId w:val="17"/>
+        </w:numPr>
+      </w:pPr>
+      <w:r>
+        <w:t>Stock Entry</w:t>
+      </w:r>
+    </w:p>
+    <w:p>
+      <w:pPr>
+        <w:pStyle w:val="Heading1"/>
+      </w:pPr>
+      <w:r>
+        <w:t>Reports</w:t>
+      </w:r>
+    </w:p>
+    <w:p>
+      <w:pPr>
+        <w:pStyle w:val="ListParagraph"/>
+        <w:numPr>
+          <w:ilvl w:val="0"/>
+          <w:numId w:val="18"/>
+        </w:numPr>
+      </w:pPr>
+      <w:r>
+        <w:t>Day Closure Reports</w:t>
+      </w:r>
+    </w:p>
+    <w:p>
+      <w:pPr>
+        <w:pStyle w:val="ListParagraph"/>
+        <w:numPr>
+          <w:ilvl w:val="0"/>
+          <w:numId w:val="18"/>
+        </w:numPr>
+      </w:pPr>
+      <w:r>
+        <w:t>Tax wise reports</w:t>
+      </w:r>
+    </w:p>
+    <w:p>
+      <w:pPr>
+        <w:pStyle w:val="ListParagraph"/>
+        <w:numPr>
+          <w:ilvl w:val="0"/>
+          <w:numId w:val="18"/>
+        </w:numPr>
+      </w:pPr>
+      <w:r>
+        <w:t>Item wise reports</w:t>
+      </w:r>
+    </w:p>
+    <w:p>
+      <w:pPr>
+        <w:pStyle w:val="ListParagraph"/>
+        <w:numPr>
+          <w:ilvl w:val="0"/>
+          <w:numId w:val="18"/>
+        </w:numPr>
+      </w:pPr>
+      <w:r>
+        <w:t>Zero stock report</w:t>
+      </w:r>
+    </w:p>
+    <w:p>
+      <w:pPr>
+        <w:pStyle w:val="ListParagraph"/>
+        <w:numPr>
+          <w:ilvl w:val="0"/>
+          <w:numId w:val="18"/>
+        </w:numPr>
+      </w:pPr>
+      <w:r>
+        <w:t>Running sales</w:t>
+      </w:r>
+    </w:p>
+    <w:p>
+      <w:pPr>
+        <w:pStyle w:val="ListParagraph"/>
+        <w:numPr>
+          <w:ilvl w:val="0"/>
+          <w:numId w:val="19"/>
+        </w:numPr>
+      </w:pPr>
+      <w:r>
+        <w:t>Hourly</w:t>
+      </w:r>
+    </w:p>
+    <w:p>
+      <w:pPr>
+        <w:pStyle w:val="ListParagraph"/>
+        <w:numPr>
+          <w:ilvl w:val="0"/>
+          <w:numId w:val="19"/>
+        </w:numPr>
+      </w:pPr>
+      <w:r>
+        <w:t>Daily</w:t>
+      </w:r>
+    </w:p>
+    <w:p>
+      <w:pPr>
+        <w:pStyle w:val="ListParagraph"/>
+        <w:numPr>
+          <w:ilvl w:val="0"/>
+          <w:numId w:val="20"/>
+        </w:numPr>
+      </w:pPr>
+      <w:r>
+        <w:t>Sale Report / Customer refunds</w:t>
+      </w:r>
+    </w:p>
+    <w:p>
+      <w:pPr>
+        <w:pStyle w:val="ListParagraph"/>
+        <w:numPr>
+          <w:ilvl w:val="0"/>
+          <w:numId w:val="21"/>
+        </w:numPr>
+      </w:pPr>
+      <w:r>
+        <w:t>Hourly</w:t>
+      </w:r>
+    </w:p>
+    <w:p>
+      <w:pPr>
+        <w:pStyle w:val="ListParagraph"/>
+        <w:numPr>
+          <w:ilvl w:val="0"/>
+          <w:numId w:val="21"/>
+        </w:numPr>
+      </w:pPr>
+      <w:r>
+        <w:t>Daily</w:t>
+      </w:r>
+    </w:p>
+    <w:p>
+      <w:pPr>
+        <w:pStyle w:val="ListParagraph"/>
+        <w:numPr>
+          <w:ilvl w:val="0"/>
+          <w:numId w:val="21"/>
+        </w:numPr>
+      </w:pPr>
+      <w:r>
+        <w:t>Monthly</w:t>
+      </w:r>
+    </w:p>
+    <w:p>
+      <w:pPr>
+        <w:pStyle w:val="ListParagraph"/>
+        <w:numPr>
+          <w:ilvl w:val="0"/>
+          <w:numId w:val="21"/>
+        </w:numPr>
+      </w:pPr>
+      <w:r>
+        <w:t>Yearly</w:t>
+      </w:r>
+    </w:p>
+    <w:p>
+      <w:pPr>
+        <w:pStyle w:val="ListParagraph"/>
+        <w:numPr>
+          <w:ilvl w:val="0"/>
+          <w:numId w:val="21"/>
+        </w:numPr>
+      </w:pPr>
+      <w:r>
+        <w:lastRenderedPageBreak/>
+        <w:t>SKU Wise</w:t>
+      </w:r>
+      <w:r>
+        <w:t xml:space="preserve"> – Extra Column Cost Price with Security</w:t>
+      </w:r>
+    </w:p>
+    <w:p>
+      <w:pPr>
+        <w:pStyle w:val="ListParagraph"/>
+        <w:numPr>
+          <w:ilvl w:val="0"/>
+          <w:numId w:val="21"/>
+        </w:numPr>
+      </w:pPr>
+      <w:r>
+        <w:t>Tax wise</w:t>
+      </w:r>
+    </w:p>
+    <w:p>
+      <w:pPr>
+        <w:pStyle w:val="ListParagraph"/>
+        <w:numPr>
+          <w:ilvl w:val="0"/>
+          <w:numId w:val="21"/>
+        </w:numPr>
+      </w:pPr>
+      <w:r>
+        <w:t>Category</w:t>
+      </w:r>
+    </w:p>
+    <w:p>
+      <w:pPr>
+        <w:pStyle w:val="ListParagraph"/>
+        <w:numPr>
+          <w:ilvl w:val="0"/>
+          <w:numId w:val="21"/>
+        </w:numPr>
+      </w:pPr>
+      <w:r>
+        <w:t>Sub Category</w:t>
+      </w:r>
+    </w:p>
+    <w:p>
+      <w:pPr>
+        <w:pStyle w:val="ListParagraph"/>
+        <w:numPr>
+          <w:ilvl w:val="0"/>
+          <w:numId w:val="21"/>
+        </w:numPr>
+      </w:pPr>
+      <w:r>
+        <w:t>Supplier wise</w:t>
+      </w:r>
+    </w:p>
+    <w:p>
+      <w:pPr>
+        <w:pStyle w:val="ListParagraph"/>
+        <w:numPr>
+          <w:ilvl w:val="0"/>
+          <w:numId w:val="21"/>
+        </w:numPr>
+      </w:pPr>
+      <w:r>
+        <w:t>Counter wise</w:t>
+      </w:r>
+    </w:p>
+    <w:p>
+      <w:pPr>
+        <w:pStyle w:val="ListParagraph"/>
+        <w:numPr>
+          <w:ilvl w:val="0"/>
+          <w:numId w:val="20"/>
+        </w:numPr>
+      </w:pPr>
+      <w:r>
+        <w:t>Purchase Report</w:t>
+      </w:r>
+    </w:p>
+    <w:p>
+      <w:pPr>
+        <w:pStyle w:val="ListParagraph"/>
+        <w:numPr>
+          <w:ilvl w:val="0"/>
+          <w:numId w:val="22"/>
+        </w:numPr>
+      </w:pPr>
+      <w:r>
+        <w:t>Daily</w:t>
+      </w:r>
+    </w:p>
+    <w:p>
+      <w:pPr>
+        <w:pStyle w:val="ListParagraph"/>
+        <w:numPr>
+          <w:ilvl w:val="0"/>
+          <w:numId w:val="22"/>
+        </w:numPr>
+      </w:pPr>
+      <w:r>
+        <w:t>Monthly</w:t>
+      </w:r>
+    </w:p>
+    <w:p>
+      <w:pPr>
+        <w:pStyle w:val="ListParagraph"/>
+        <w:numPr>
+          <w:ilvl w:val="0"/>
+          <w:numId w:val="22"/>
+        </w:numPr>
+      </w:pPr>
+      <w:r>
+        <w:t>Yearly</w:t>
+      </w:r>
+    </w:p>
+    <w:p>
+      <w:pPr>
+        <w:pStyle w:val="ListParagraph"/>
+        <w:numPr>
+          <w:ilvl w:val="0"/>
+          <w:numId w:val="22"/>
+        </w:numPr>
+      </w:pPr>
+      <w:r>
+        <w:t>SKU Wise – Extra Column Cost Price with Security</w:t>
+      </w:r>
+    </w:p>
+    <w:p>
+      <w:pPr>
+        <w:pStyle w:val="ListParagraph"/>
+        <w:numPr>
+          <w:ilvl w:val="0"/>
+          <w:numId w:val="22"/>
+        </w:numPr>
+      </w:pPr>
+      <w:r>
+        <w:t>Tax wise</w:t>
+      </w:r>
+    </w:p>
+    <w:p>
+      <w:pPr>
+        <w:pStyle w:val="ListParagraph"/>
+        <w:numPr>
+          <w:ilvl w:val="0"/>
+          <w:numId w:val="22"/>
+        </w:numPr>
+      </w:pPr>
+      <w:r>
+        <w:t>Category</w:t>
+      </w:r>
+    </w:p>
+    <w:p>
+      <w:pPr>
+        <w:pStyle w:val="ListParagraph"/>
+        <w:numPr>
+          <w:ilvl w:val="0"/>
+          <w:numId w:val="22"/>
+        </w:numPr>
+      </w:pPr>
+      <w:r>
+        <w:t>Sub Category</w:t>
+      </w:r>
+    </w:p>
+    <w:p>
+      <w:pPr>
+        <w:pStyle w:val="ListParagraph"/>
+        <w:numPr>
+          <w:ilvl w:val="0"/>
+          <w:numId w:val="22"/>
+        </w:numPr>
+      </w:pPr>
+      <w:r>
+        <w:t>Supplier wise</w:t>
+      </w:r>
+    </w:p>
+    <w:p>
+      <w:pPr>
+        <w:pStyle w:val="ListParagraph"/>
+        <w:numPr>
+          <w:ilvl w:val="0"/>
+          <w:numId w:val="20"/>
+        </w:numPr>
+      </w:pPr>
+      <w:r>
+        <w:t>Branch Refund Reports</w:t>
+      </w:r>
+    </w:p>
+    <w:p>
+      <w:pPr>
+        <w:pStyle w:val="ListParagraph"/>
+        <w:numPr>
+          <w:ilvl w:val="0"/>
+          <w:numId w:val="23"/>
+        </w:numPr>
+      </w:pPr>
+      <w:r>
+        <w:t>Daily</w:t>
+      </w:r>
+    </w:p>
+    <w:p>
+      <w:pPr>
+        <w:pStyle w:val="ListParagraph"/>
+        <w:numPr>
+          <w:ilvl w:val="0"/>
+          <w:numId w:val="23"/>
+        </w:numPr>
+      </w:pPr>
+      <w:r>
+        <w:t>Monthly</w:t>
+      </w:r>
+    </w:p>
+    <w:p>
+      <w:pPr>
+        <w:pStyle w:val="ListParagraph"/>
+        <w:numPr>
+          <w:ilvl w:val="0"/>
+          <w:numId w:val="23"/>
+        </w:numPr>
+      </w:pPr>
+      <w:r>
+        <w:t>Yearly</w:t>
+      </w:r>
+    </w:p>
+    <w:p>
+      <w:pPr>
+        <w:pStyle w:val="ListParagraph"/>
+        <w:numPr>
+          <w:ilvl w:val="0"/>
+          <w:numId w:val="23"/>
+        </w:numPr>
+      </w:pPr>
+      <w:r>
+        <w:t>SKU Wise – Extra Column Cost Price with Security</w:t>
+      </w:r>
+    </w:p>
+    <w:p>
+      <w:pPr>
+        <w:pStyle w:val="ListParagraph"/>
+        <w:numPr>
+          <w:ilvl w:val="0"/>
+          <w:numId w:val="23"/>
+        </w:numPr>
+      </w:pPr>
+      <w:r>
+        <w:t>Tax wise</w:t>
+      </w:r>
+    </w:p>
+    <w:p>
+      <w:pPr>
+        <w:pStyle w:val="ListParagraph"/>
+        <w:numPr>
+          <w:ilvl w:val="0"/>
+          <w:numId w:val="23"/>
+        </w:numPr>
+      </w:pPr>
+      <w:r>
+        <w:t>Category</w:t>
+      </w:r>
+    </w:p>
+    <w:p>
+      <w:pPr>
+        <w:pStyle w:val="ListParagraph"/>
+        <w:numPr>
+          <w:ilvl w:val="0"/>
+          <w:numId w:val="23"/>
+        </w:numPr>
+      </w:pPr>
+      <w:r>
+        <w:t>Sub Category</w:t>
+      </w:r>
+    </w:p>
+    <w:p>
+      <w:pPr>
+        <w:pStyle w:val="ListParagraph"/>
+        <w:numPr>
+          <w:ilvl w:val="0"/>
+          <w:numId w:val="23"/>
+        </w:numPr>
+      </w:pPr>
+      <w:r>
+        <w:t>Supplier wise</w:t>
+      </w:r>
+    </w:p>
+    <w:p>
+      <w:pPr>
+        <w:pStyle w:val="ListParagraph"/>
+        <w:numPr>
+          <w:ilvl w:val="0"/>
+          <w:numId w:val="20"/>
+        </w:numPr>
+      </w:pPr>
+      <w:r>
+        <w:t>Negative Stock Report</w:t>
+      </w:r>
+    </w:p>
+    <w:p>
+      <w:pPr>
+        <w:pStyle w:val="ListParagraph"/>
+        <w:numPr>
+          <w:ilvl w:val="0"/>
+          <w:numId w:val="20"/>
+        </w:numPr>
+      </w:pPr>
+      <w:r>
+        <w:t>Non Movable Items Report/ Branch and Warehouse</w:t>
+      </w:r>
+    </w:p>
+    <w:p>
+      <w:pPr>
+        <w:pStyle w:val="ListParagraph"/>
+        <w:numPr>
+          <w:ilvl w:val="0"/>
+          <w:numId w:val="20"/>
+        </w:numPr>
+      </w:pPr>
+      <w:r>
+        <w:t>Fast moving items</w:t>
+      </w:r>
+    </w:p>
+    <w:p>
+      <w:pPr>
+        <w:pStyle w:val="ListParagraph"/>
+        <w:numPr>
+          <w:ilvl w:val="0"/>
+          <w:numId w:val="20"/>
+        </w:numPr>
+      </w:pPr>
+      <w:r>
+        <w:t>Profitability Report</w:t>
+      </w:r>
+    </w:p>
+    <w:p>
+      <w:pPr>
+        <w:pStyle w:val="ListParagraph"/>
+        <w:numPr>
+          <w:ilvl w:val="0"/>
+          <w:numId w:val="24"/>
+        </w:numPr>
+      </w:pPr>
+      <w:r>
+        <w:t xml:space="preserve">Daily </w:t>
+      </w:r>
+    </w:p>
+    <w:p>
+      <w:pPr>
+        <w:pStyle w:val="ListParagraph"/>
+        <w:numPr>
+          <w:ilvl w:val="0"/>
+          <w:numId w:val="24"/>
+        </w:numPr>
+      </w:pPr>
+      <w:r>
+        <w:t>Monthly</w:t>
+      </w:r>
+    </w:p>
+    <w:p>
+      <w:pPr>
+        <w:pStyle w:val="ListParagraph"/>
+        <w:numPr>
+          <w:ilvl w:val="0"/>
+          <w:numId w:val="24"/>
+        </w:numPr>
+      </w:pPr>
+      <w:r>
+        <w:t>Yearly</w:t>
+      </w:r>
+    </w:p>
+    <w:p>
+      <w:pPr>
+        <w:pStyle w:val="ListParagraph"/>
+        <w:numPr>
+          <w:ilvl w:val="0"/>
+          <w:numId w:val="24"/>
+        </w:numPr>
+      </w:pPr>
+      <w:r>
+        <w:t>SKU wise</w:t>
+      </w:r>
+    </w:p>
+    <w:p>
+      <w:pPr>
+        <w:pStyle w:val="ListParagraph"/>
+        <w:numPr>
+          <w:ilvl w:val="0"/>
+          <w:numId w:val="24"/>
+        </w:numPr>
+      </w:pPr>
+      <w:r>
+        <w:t>Supplier wise</w:t>
+      </w:r>
+    </w:p>
+    <w:p>
+      <w:pPr>
+        <w:pStyle w:val="ListParagraph"/>
+        <w:numPr>
+          <w:ilvl w:val="0"/>
+          <w:numId w:val="24"/>
+        </w:numPr>
+      </w:pPr>
+      <w:r>
+        <w:t>Branch wise</w:t>
+      </w:r>
+    </w:p>
+    <w:p>
+      <w:pPr>
+        <w:pStyle w:val="ListParagraph"/>
+        <w:numPr>
+          <w:ilvl w:val="0"/>
+          <w:numId w:val="24"/>
+        </w:numPr>
+      </w:pPr>
+      <w:r>
+        <w:t xml:space="preserve">Category </w:t>
+      </w:r>
+    </w:p>
+    <w:p>
+      <w:pPr>
+        <w:pStyle w:val="ListParagraph"/>
+        <w:numPr>
+          <w:ilvl w:val="0"/>
+          <w:numId w:val="24"/>
+        </w:numPr>
+      </w:pPr>
+      <w:r>
+        <w:t>Sub Category</w:t>
+      </w:r>
+    </w:p>
+    <w:p>
+      <w:pPr>
+        <w:pStyle w:val="ListParagraph"/>
+        <w:numPr>
+          <w:ilvl w:val="0"/>
+          <w:numId w:val="25"/>
+        </w:numPr>
+      </w:pPr>
+      <w:r>
+        <w:t>Item Margin Report / Per piece</w:t>
+      </w:r>
+    </w:p>
+    <w:p>
+      <w:pPr>
+        <w:pStyle w:val="ListParagraph"/>
+        <w:numPr>
+          <w:ilvl w:val="0"/>
+          <w:numId w:val="25"/>
+        </w:numPr>
+      </w:pPr>
+      <w:r>
+        <w:t>Dispatch Difference Report</w:t>
+      </w:r>
+    </w:p>
+    <w:p>
+      <w:pPr>
+        <w:pStyle w:val="ListParagraph"/>
+        <w:numPr>
+          <w:ilvl w:val="0"/>
+          <w:numId w:val="26"/>
+        </w:numPr>
+      </w:pPr>
+      <w:r>
+        <w:t>Category wise</w:t>
+      </w:r>
+    </w:p>
+    <w:p>
+      <w:pPr>
+        <w:pStyle w:val="ListParagraph"/>
+        <w:numPr>
+          <w:ilvl w:val="0"/>
+          <w:numId w:val="26"/>
+        </w:numPr>
+      </w:pPr>
+      <w:r>
+        <w:t>Sub category wise</w:t>
+      </w:r>
+    </w:p>
+    <w:p>
+      <w:pPr>
+        <w:pStyle w:val="ListParagraph"/>
+        <w:numPr>
+          <w:ilvl w:val="0"/>
+          <w:numId w:val="27"/>
+        </w:numPr>
+      </w:pPr>
+      <w:r>
+        <w:t>Stock and Sales</w:t>
+      </w:r>
+    </w:p>
+    <w:p>
+      <w:pPr>
+        <w:pStyle w:val="ListParagraph"/>
+        <w:numPr>
+          <w:ilvl w:val="0"/>
+          <w:numId w:val="29"/>
+        </w:numPr>
+      </w:pPr>
+      <w:r>
+        <w:t xml:space="preserve">Branch wise </w:t>
+      </w:r>
+    </w:p>
+    <w:p>
+      <w:pPr>
+        <w:pStyle w:val="ListParagraph"/>
+        <w:numPr>
+          <w:ilvl w:val="0"/>
+          <w:numId w:val="29"/>
+        </w:numPr>
+      </w:pPr>
+      <w:r>
+        <w:t>Category wise</w:t>
+      </w:r>
+    </w:p>
+    <w:p>
+      <w:pPr>
+        <w:pStyle w:val="ListParagraph"/>
+        <w:numPr>
+          <w:ilvl w:val="0"/>
+          <w:numId w:val="29"/>
+        </w:numPr>
+      </w:pPr>
+      <w:r>
+        <w:t>Sub category wise</w:t>
+      </w:r>
+    </w:p>
+    <w:p>
+      <w:pPr>
+        <w:pStyle w:val="ListParagraph"/>
+        <w:numPr>
+          <w:ilvl w:val="0"/>
+          <w:numId w:val="29"/>
+        </w:numPr>
+      </w:pPr>
+      <w:r>
+        <w:t>Supplier wise</w:t>
+      </w:r>
+    </w:p>
+    <w:p>
+      <w:pPr>
+        <w:pStyle w:val="ListParagraph"/>
+        <w:numPr>
+          <w:ilvl w:val="0"/>
+          <w:numId w:val="29"/>
+        </w:numPr>
+      </w:pPr>
+      <w:r>
+        <w:t>SKU wise</w:t>
+      </w:r>
+    </w:p>
+    <w:p>
+      <w:pPr>
+        <w:pStyle w:val="ListParagraph"/>
+        <w:numPr>
+          <w:ilvl w:val="0"/>
+          <w:numId w:val="27"/>
+        </w:numPr>
+      </w:pPr>
+      <w:r>
+        <w:t xml:space="preserve">Item Cost </w:t>
+      </w:r>
+      <w:r>
+        <w:t xml:space="preserve">price </w:t>
+      </w:r>
+      <w:r>
+        <w:t>wise report</w:t>
+      </w:r>
+    </w:p>
+    <w:p>
+      <w:pPr>
+        <w:pStyle w:val="ListParagraph"/>
+        <w:numPr>
+          <w:ilvl w:val="0"/>
+          <w:numId w:val="27"/>
+        </w:numPr>
+      </w:pPr>
+      <w:r>
+        <w:lastRenderedPageBreak/>
+        <w:t>Item Sale price wise report</w:t>
+      </w:r>
+    </w:p>
+    <w:p>
+      <w:pPr>
+        <w:pStyle w:val="ListParagraph"/>
+        <w:numPr>
+          <w:ilvl w:val="0"/>
+          <w:numId w:val="27"/>
+        </w:numPr>
+      </w:pPr>
+      <w:r>
+        <w:t>Stock dispatch report</w:t>
+      </w:r>
+    </w:p>
+    <w:p>
+      <w:pPr>
+        <w:pStyle w:val="ListParagraph"/>
+        <w:numPr>
+          <w:ilvl w:val="0"/>
+          <w:numId w:val="27"/>
+        </w:numPr>
+      </w:pPr>
+      <w:r>
+        <w:t>Branch indent</w:t>
+      </w:r>
+    </w:p>
+    <w:p>
+      <w:pPr>
+        <w:pStyle w:val="ListParagraph"/>
+        <w:numPr>
+          <w:ilvl w:val="0"/>
+          <w:numId w:val="27"/>
+        </w:numPr>
+      </w:pPr>
+      <w:r>
+        <w:t>Dealer indent</w:t>
+      </w:r>
+    </w:p>
     <w:sectPr>
       <w:pgSz w:w="11906" w:h="16838"/>
       <w:pgMar w:top="1440" w:right="1440" w:bottom="1440" w:left="1440" w:header="708" w:footer="708" w:gutter="0"/>
@@ -1549,6 +2359,119 @@
     </w:lvl>
   </w:abstractNum>
   <w:abstractNum w:abstractNumId="2" w15:restartNumberingAfterBreak="0">
+    <w:nsid w:val="037671F6"/>
+    <w:multiLevelType w:val="hybridMultilevel"/>
+    <w:tmpl w:val="E9562A3A"/>
+    <w:lvl w:ilvl="0" w:tplc="40090001">
+      <w:start w:val="1"/>
+      <w:numFmt w:val="bullet"/>
+      <w:lvlText w:val=""/>
+      <w:lvlJc w:val="left"/>
+      <w:pPr>
+        <w:ind w:left="720" w:hanging="360"/>
+      </w:pPr>
+      <w:rPr>
+        <w:rFonts w:ascii="Symbol" w:hAnsi="Symbol" w:hint="default"/>
+      </w:rPr>
+    </w:lvl>
+    <w:lvl w:ilvl="1" w:tplc="40090003" w:tentative="1">
+      <w:start w:val="1"/>
+      <w:numFmt w:val="bullet"/>
+      <w:lvlText w:val="o"/>
+      <w:lvlJc w:val="left"/>
+      <w:pPr>
+        <w:ind w:left="1440" w:hanging="360"/>
+      </w:pPr>
+      <w:rPr>
+        <w:rFonts w:ascii="Courier New" w:hAnsi="Courier New" w:cs="Courier New" w:hint="default"/>
+      </w:rPr>
+    </w:lvl>
+    <w:lvl w:ilvl="2" w:tplc="40090005" w:tentative="1">
+      <w:start w:val="1"/>
+      <w:numFmt w:val="bullet"/>
+      <w:lvlText w:val=""/>
+      <w:lvlJc w:val="left"/>
+      <w:pPr>
+        <w:ind w:left="2160" w:hanging="360"/>
+      </w:pPr>
+      <w:rPr>
+        <w:rFonts w:ascii="Wingdings" w:hAnsi="Wingdings" w:hint="default"/>
+      </w:rPr>
+    </w:lvl>
+    <w:lvl w:ilvl="3" w:tplc="40090001" w:tentative="1">
+      <w:start w:val="1"/>
+      <w:numFmt w:val="bullet"/>
+      <w:lvlText w:val=""/>
+      <w:lvlJc w:val="left"/>
+      <w:pPr>
+        <w:ind w:left="2880" w:hanging="360"/>
+      </w:pPr>
+      <w:rPr>
+        <w:rFonts w:ascii="Symbol" w:hAnsi="Symbol" w:hint="default"/>
+      </w:rPr>
+    </w:lvl>
+    <w:lvl w:ilvl="4" w:tplc="40090003" w:tentative="1">
+      <w:start w:val="1"/>
+      <w:numFmt w:val="bullet"/>
+      <w:lvlText w:val="o"/>
+      <w:lvlJc w:val="left"/>
+      <w:pPr>
+        <w:ind w:left="3600" w:hanging="360"/>
+      </w:pPr>
+      <w:rPr>
+        <w:rFonts w:ascii="Courier New" w:hAnsi="Courier New" w:cs="Courier New" w:hint="default"/>
+      </w:rPr>
+    </w:lvl>
+    <w:lvl w:ilvl="5" w:tplc="40090005" w:tentative="1">
+      <w:start w:val="1"/>
+      <w:numFmt w:val="bullet"/>
+      <w:lvlText w:val=""/>
+      <w:lvlJc w:val="left"/>
+      <w:pPr>
+        <w:ind w:left="4320" w:hanging="360"/>
+      </w:pPr>
+      <w:rPr>
+        <w:rFonts w:ascii="Wingdings" w:hAnsi="Wingdings" w:hint="default"/>
+      </w:rPr>
+    </w:lvl>
+    <w:lvl w:ilvl="6" w:tplc="40090001" w:tentative="1">
+      <w:start w:val="1"/>
+      <w:numFmt w:val="bullet"/>
+      <w:lvlText w:val=""/>
+      <w:lvlJc w:val="left"/>
+      <w:pPr>
+        <w:ind w:left="5040" w:hanging="360"/>
+      </w:pPr>
+      <w:rPr>
+        <w:rFonts w:ascii="Symbol" w:hAnsi="Symbol" w:hint="default"/>
+      </w:rPr>
+    </w:lvl>
+    <w:lvl w:ilvl="7" w:tplc="40090003" w:tentative="1">
+      <w:start w:val="1"/>
+      <w:numFmt w:val="bullet"/>
+      <w:lvlText w:val="o"/>
+      <w:lvlJc w:val="left"/>
+      <w:pPr>
+        <w:ind w:left="5760" w:hanging="360"/>
+      </w:pPr>
+      <w:rPr>
+        <w:rFonts w:ascii="Courier New" w:hAnsi="Courier New" w:cs="Courier New" w:hint="default"/>
+      </w:rPr>
+    </w:lvl>
+    <w:lvl w:ilvl="8" w:tplc="40090005" w:tentative="1">
+      <w:start w:val="1"/>
+      <w:numFmt w:val="bullet"/>
+      <w:lvlText w:val=""/>
+      <w:lvlJc w:val="left"/>
+      <w:pPr>
+        <w:ind w:left="6480" w:hanging="360"/>
+      </w:pPr>
+      <w:rPr>
+        <w:rFonts w:ascii="Wingdings" w:hAnsi="Wingdings" w:hint="default"/>
+      </w:rPr>
+    </w:lvl>
+  </w:abstractNum>
+  <w:abstractNum w:abstractNumId="3" w15:restartNumberingAfterBreak="0">
     <w:nsid w:val="03CB2CAC"/>
     <w:multiLevelType w:val="hybridMultilevel"/>
     <w:tmpl w:val="E3F82232"/>
@@ -1661,7 +2584,7 @@
       </w:rPr>
     </w:lvl>
   </w:abstractNum>
-  <w:abstractNum w:abstractNumId="3" w15:restartNumberingAfterBreak="0">
+  <w:abstractNum w:abstractNumId="4" w15:restartNumberingAfterBreak="0">
     <w:nsid w:val="082807A0"/>
     <w:multiLevelType w:val="hybridMultilevel"/>
     <w:tmpl w:val="48CACE4E"/>
@@ -1774,7 +2697,7 @@
       </w:rPr>
     </w:lvl>
   </w:abstractNum>
-  <w:abstractNum w:abstractNumId="4" w15:restartNumberingAfterBreak="0">
+  <w:abstractNum w:abstractNumId="5" w15:restartNumberingAfterBreak="0">
     <w:nsid w:val="091108F3"/>
     <w:multiLevelType w:val="hybridMultilevel"/>
     <w:tmpl w:val="CC0EF136"/>
@@ -1887,7 +2810,7 @@
       </w:rPr>
     </w:lvl>
   </w:abstractNum>
-  <w:abstractNum w:abstractNumId="5" w15:restartNumberingAfterBreak="0">
+  <w:abstractNum w:abstractNumId="6" w15:restartNumberingAfterBreak="0">
     <w:nsid w:val="15D536BB"/>
     <w:multiLevelType w:val="hybridMultilevel"/>
     <w:tmpl w:val="DCE286C2"/>
@@ -2000,7 +2923,120 @@
       </w:rPr>
     </w:lvl>
   </w:abstractNum>
-  <w:abstractNum w:abstractNumId="6" w15:restartNumberingAfterBreak="0">
+  <w:abstractNum w:abstractNumId="7" w15:restartNumberingAfterBreak="0">
+    <w:nsid w:val="1B4563A0"/>
+    <w:multiLevelType w:val="hybridMultilevel"/>
+    <w:tmpl w:val="5D44791C"/>
+    <w:lvl w:ilvl="0" w:tplc="40090001">
+      <w:start w:val="1"/>
+      <w:numFmt w:val="bullet"/>
+      <w:lvlText w:val=""/>
+      <w:lvlJc w:val="left"/>
+      <w:pPr>
+        <w:ind w:left="720" w:hanging="360"/>
+      </w:pPr>
+      <w:rPr>
+        <w:rFonts w:ascii="Symbol" w:hAnsi="Symbol" w:hint="default"/>
+      </w:rPr>
+    </w:lvl>
+    <w:lvl w:ilvl="1" w:tplc="40090003" w:tentative="1">
+      <w:start w:val="1"/>
+      <w:numFmt w:val="bullet"/>
+      <w:lvlText w:val="o"/>
+      <w:lvlJc w:val="left"/>
+      <w:pPr>
+        <w:ind w:left="1440" w:hanging="360"/>
+      </w:pPr>
+      <w:rPr>
+        <w:rFonts w:ascii="Courier New" w:hAnsi="Courier New" w:cs="Courier New" w:hint="default"/>
+      </w:rPr>
+    </w:lvl>
+    <w:lvl w:ilvl="2" w:tplc="40090005" w:tentative="1">
+      <w:start w:val="1"/>
+      <w:numFmt w:val="bullet"/>
+      <w:lvlText w:val=""/>
+      <w:lvlJc w:val="left"/>
+      <w:pPr>
+        <w:ind w:left="2160" w:hanging="360"/>
+      </w:pPr>
+      <w:rPr>
+        <w:rFonts w:ascii="Wingdings" w:hAnsi="Wingdings" w:hint="default"/>
+      </w:rPr>
+    </w:lvl>
+    <w:lvl w:ilvl="3" w:tplc="40090001" w:tentative="1">
+      <w:start w:val="1"/>
+      <w:numFmt w:val="bullet"/>
+      <w:lvlText w:val=""/>
+      <w:lvlJc w:val="left"/>
+      <w:pPr>
+        <w:ind w:left="2880" w:hanging="360"/>
+      </w:pPr>
+      <w:rPr>
+        <w:rFonts w:ascii="Symbol" w:hAnsi="Symbol" w:hint="default"/>
+      </w:rPr>
+    </w:lvl>
+    <w:lvl w:ilvl="4" w:tplc="40090003" w:tentative="1">
+      <w:start w:val="1"/>
+      <w:numFmt w:val="bullet"/>
+      <w:lvlText w:val="o"/>
+      <w:lvlJc w:val="left"/>
+      <w:pPr>
+        <w:ind w:left="3600" w:hanging="360"/>
+      </w:pPr>
+      <w:rPr>
+        <w:rFonts w:ascii="Courier New" w:hAnsi="Courier New" w:cs="Courier New" w:hint="default"/>
+      </w:rPr>
+    </w:lvl>
+    <w:lvl w:ilvl="5" w:tplc="40090005" w:tentative="1">
+      <w:start w:val="1"/>
+      <w:numFmt w:val="bullet"/>
+      <w:lvlText w:val=""/>
+      <w:lvlJc w:val="left"/>
+      <w:pPr>
+        <w:ind w:left="4320" w:hanging="360"/>
+      </w:pPr>
+      <w:rPr>
+        <w:rFonts w:ascii="Wingdings" w:hAnsi="Wingdings" w:hint="default"/>
+      </w:rPr>
+    </w:lvl>
+    <w:lvl w:ilvl="6" w:tplc="40090001" w:tentative="1">
+      <w:start w:val="1"/>
+      <w:numFmt w:val="bullet"/>
+      <w:lvlText w:val=""/>
+      <w:lvlJc w:val="left"/>
+      <w:pPr>
+        <w:ind w:left="5040" w:hanging="360"/>
+      </w:pPr>
+      <w:rPr>
+        <w:rFonts w:ascii="Symbol" w:hAnsi="Symbol" w:hint="default"/>
+      </w:rPr>
+    </w:lvl>
+    <w:lvl w:ilvl="7" w:tplc="40090003" w:tentative="1">
+      <w:start w:val="1"/>
+      <w:numFmt w:val="bullet"/>
+      <w:lvlText w:val="o"/>
+      <w:lvlJc w:val="left"/>
+      <w:pPr>
+        <w:ind w:left="5760" w:hanging="360"/>
+      </w:pPr>
+      <w:rPr>
+        <w:rFonts w:ascii="Courier New" w:hAnsi="Courier New" w:cs="Courier New" w:hint="default"/>
+      </w:rPr>
+    </w:lvl>
+    <w:lvl w:ilvl="8" w:tplc="40090005" w:tentative="1">
+      <w:start w:val="1"/>
+      <w:numFmt w:val="bullet"/>
+      <w:lvlText w:val=""/>
+      <w:lvlJc w:val="left"/>
+      <w:pPr>
+        <w:ind w:left="6480" w:hanging="360"/>
+      </w:pPr>
+      <w:rPr>
+        <w:rFonts w:ascii="Wingdings" w:hAnsi="Wingdings" w:hint="default"/>
+      </w:rPr>
+    </w:lvl>
+  </w:abstractNum>
+  <w:abstractNum w:abstractNumId="8" w15:restartNumberingAfterBreak="0">
     <w:nsid w:val="24BA209E"/>
     <w:multiLevelType w:val="hybridMultilevel"/>
     <w:tmpl w:val="2CFC393A"/>
@@ -2113,7 +3149,93 @@
       </w:rPr>
     </w:lvl>
   </w:abstractNum>
-  <w:abstractNum w:abstractNumId="7" w15:restartNumberingAfterBreak="0">
+  <w:abstractNum w:abstractNumId="9" w15:restartNumberingAfterBreak="0">
+    <w:nsid w:val="25654179"/>
+    <w:multiLevelType w:val="hybridMultilevel"/>
+    <w:tmpl w:val="E574443A"/>
+    <w:lvl w:ilvl="0" w:tplc="4009000F">
+      <w:start w:val="1"/>
+      <w:numFmt w:val="decimal"/>
+      <w:lvlText w:val="%1."/>
+      <w:lvlJc w:val="left"/>
+      <w:pPr>
+        <w:ind w:left="1440" w:hanging="360"/>
+      </w:pPr>
+    </w:lvl>
+    <w:lvl w:ilvl="1" w:tplc="40090019" w:tentative="1">
+      <w:start w:val="1"/>
+      <w:numFmt w:val="lowerLetter"/>
+      <w:lvlText w:val="%2."/>
+      <w:lvlJc w:val="left"/>
+      <w:pPr>
+        <w:ind w:left="2160" w:hanging="360"/>
+      </w:pPr>
+    </w:lvl>
+    <w:lvl w:ilvl="2" w:tplc="4009001B" w:tentative="1">
+      <w:start w:val="1"/>
+      <w:numFmt w:val="lowerRoman"/>
+      <w:lvlText w:val="%3."/>
+      <w:lvlJc w:val="right"/>
+      <w:pPr>
+        <w:ind w:left="2880" w:hanging="180"/>
+      </w:pPr>
+    </w:lvl>
+    <w:lvl w:ilvl="3" w:tplc="4009000F" w:tentative="1">
+      <w:start w:val="1"/>
+      <w:numFmt w:val="decimal"/>
+      <w:lvlText w:val="%4."/>
+      <w:lvlJc w:val="left"/>
+      <w:pPr>
+        <w:ind w:left="3600" w:hanging="360"/>
+      </w:pPr>
+    </w:lvl>
+    <w:lvl w:ilvl="4" w:tplc="40090019" w:tentative="1">
+      <w:start w:val="1"/>
+      <w:numFmt w:val="lowerLetter"/>
+      <w:lvlText w:val="%5."/>
+      <w:lvlJc w:val="left"/>
+      <w:pPr>
+        <w:ind w:left="4320" w:hanging="360"/>
+      </w:pPr>
+    </w:lvl>
+    <w:lvl w:ilvl="5" w:tplc="4009001B" w:tentative="1">
+      <w:start w:val="1"/>
+      <w:numFmt w:val="lowerRoman"/>
+      <w:lvlText w:val="%6."/>
+      <w:lvlJc w:val="right"/>
+      <w:pPr>
+        <w:ind w:left="5040" w:hanging="180"/>
+      </w:pPr>
+    </w:lvl>
+    <w:lvl w:ilvl="6" w:tplc="4009000F" w:tentative="1">
+      <w:start w:val="1"/>
+      <w:numFmt w:val="decimal"/>
+      <w:lvlText w:val="%7."/>
+      <w:lvlJc w:val="left"/>
+      <w:pPr>
+        <w:ind w:left="5760" w:hanging="360"/>
+      </w:pPr>
+    </w:lvl>
+    <w:lvl w:ilvl="7" w:tplc="40090019" w:tentative="1">
+      <w:start w:val="1"/>
+      <w:numFmt w:val="lowerLetter"/>
+      <w:lvlText w:val="%8."/>
+      <w:lvlJc w:val="left"/>
+      <w:pPr>
+        <w:ind w:left="6480" w:hanging="360"/>
+      </w:pPr>
+    </w:lvl>
+    <w:lvl w:ilvl="8" w:tplc="4009001B" w:tentative="1">
+      <w:start w:val="1"/>
+      <w:numFmt w:val="lowerRoman"/>
+      <w:lvlText w:val="%9."/>
+      <w:lvlJc w:val="right"/>
+      <w:pPr>
+        <w:ind w:left="7200" w:hanging="180"/>
+      </w:pPr>
+    </w:lvl>
+  </w:abstractNum>
+  <w:abstractNum w:abstractNumId="10" w15:restartNumberingAfterBreak="0">
     <w:nsid w:val="2F8D691D"/>
     <w:multiLevelType w:val="hybridMultilevel"/>
     <w:tmpl w:val="E3700504"/>
@@ -2226,7 +3348,7 @@
       </w:rPr>
     </w:lvl>
   </w:abstractNum>
-  <w:abstractNum w:abstractNumId="8" w15:restartNumberingAfterBreak="0">
+  <w:abstractNum w:abstractNumId="11" w15:restartNumberingAfterBreak="0">
     <w:nsid w:val="31A07AB7"/>
     <w:multiLevelType w:val="hybridMultilevel"/>
     <w:tmpl w:val="365E33A0"/>
@@ -2339,7 +3461,93 @@
       </w:rPr>
     </w:lvl>
   </w:abstractNum>
-  <w:abstractNum w:abstractNumId="9" w15:restartNumberingAfterBreak="0">
+  <w:abstractNum w:abstractNumId="12" w15:restartNumberingAfterBreak="0">
+    <w:nsid w:val="328979C5"/>
+    <w:multiLevelType w:val="hybridMultilevel"/>
+    <w:tmpl w:val="91B07EE0"/>
+    <w:lvl w:ilvl="0" w:tplc="4009000F">
+      <w:start w:val="1"/>
+      <w:numFmt w:val="decimal"/>
+      <w:lvlText w:val="%1."/>
+      <w:lvlJc w:val="left"/>
+      <w:pPr>
+        <w:ind w:left="1080" w:hanging="360"/>
+      </w:pPr>
+    </w:lvl>
+    <w:lvl w:ilvl="1" w:tplc="40090019" w:tentative="1">
+      <w:start w:val="1"/>
+      <w:numFmt w:val="lowerLetter"/>
+      <w:lvlText w:val="%2."/>
+      <w:lvlJc w:val="left"/>
+      <w:pPr>
+        <w:ind w:left="1800" w:hanging="360"/>
+      </w:pPr>
+    </w:lvl>
+    <w:lvl w:ilvl="2" w:tplc="4009001B" w:tentative="1">
+      <w:start w:val="1"/>
+      <w:numFmt w:val="lowerRoman"/>
+      <w:lvlText w:val="%3."/>
+      <w:lvlJc w:val="right"/>
+      <w:pPr>
+        <w:ind w:left="2520" w:hanging="180"/>
+      </w:pPr>
+    </w:lvl>
+    <w:lvl w:ilvl="3" w:tplc="4009000F" w:tentative="1">
+      <w:start w:val="1"/>
+      <w:numFmt w:val="decimal"/>
+      <w:lvlText w:val="%4."/>
+      <w:lvlJc w:val="left"/>
+      <w:pPr>
+        <w:ind w:left="3240" w:hanging="360"/>
+      </w:pPr>
+    </w:lvl>
+    <w:lvl w:ilvl="4" w:tplc="40090019" w:tentative="1">
+      <w:start w:val="1"/>
+      <w:numFmt w:val="lowerLetter"/>
+      <w:lvlText w:val="%5."/>
+      <w:lvlJc w:val="left"/>
+      <w:pPr>
+        <w:ind w:left="3960" w:hanging="360"/>
+      </w:pPr>
+    </w:lvl>
+    <w:lvl w:ilvl="5" w:tplc="4009001B" w:tentative="1">
+      <w:start w:val="1"/>
+      <w:numFmt w:val="lowerRoman"/>
+      <w:lvlText w:val="%6."/>
+      <w:lvlJc w:val="right"/>
+      <w:pPr>
+        <w:ind w:left="4680" w:hanging="180"/>
+      </w:pPr>
+    </w:lvl>
+    <w:lvl w:ilvl="6" w:tplc="4009000F" w:tentative="1">
+      <w:start w:val="1"/>
+      <w:numFmt w:val="decimal"/>
+      <w:lvlText w:val="%7."/>
+      <w:lvlJc w:val="left"/>
+      <w:pPr>
+        <w:ind w:left="5400" w:hanging="360"/>
+      </w:pPr>
+    </w:lvl>
+    <w:lvl w:ilvl="7" w:tplc="40090019" w:tentative="1">
+      <w:start w:val="1"/>
+      <w:numFmt w:val="lowerLetter"/>
+      <w:lvlText w:val="%8."/>
+      <w:lvlJc w:val="left"/>
+      <w:pPr>
+        <w:ind w:left="6120" w:hanging="360"/>
+      </w:pPr>
+    </w:lvl>
+    <w:lvl w:ilvl="8" w:tplc="4009001B" w:tentative="1">
+      <w:start w:val="1"/>
+      <w:numFmt w:val="lowerRoman"/>
+      <w:lvlText w:val="%9."/>
+      <w:lvlJc w:val="right"/>
+      <w:pPr>
+        <w:ind w:left="6840" w:hanging="180"/>
+      </w:pPr>
+    </w:lvl>
+  </w:abstractNum>
+  <w:abstractNum w:abstractNumId="13" w15:restartNumberingAfterBreak="0">
     <w:nsid w:val="338372A3"/>
     <w:multiLevelType w:val="hybridMultilevel"/>
     <w:tmpl w:val="64C09EC6"/>
@@ -2452,7 +3660,233 @@
       </w:rPr>
     </w:lvl>
   </w:abstractNum>
-  <w:abstractNum w:abstractNumId="10" w15:restartNumberingAfterBreak="0">
+  <w:abstractNum w:abstractNumId="14" w15:restartNumberingAfterBreak="0">
+    <w:nsid w:val="3FF84093"/>
+    <w:multiLevelType w:val="hybridMultilevel"/>
+    <w:tmpl w:val="F6269308"/>
+    <w:lvl w:ilvl="0" w:tplc="40090001">
+      <w:start w:val="1"/>
+      <w:numFmt w:val="bullet"/>
+      <w:lvlText w:val=""/>
+      <w:lvlJc w:val="left"/>
+      <w:pPr>
+        <w:ind w:left="720" w:hanging="360"/>
+      </w:pPr>
+      <w:rPr>
+        <w:rFonts w:ascii="Symbol" w:hAnsi="Symbol" w:hint="default"/>
+      </w:rPr>
+    </w:lvl>
+    <w:lvl w:ilvl="1" w:tplc="40090003" w:tentative="1">
+      <w:start w:val="1"/>
+      <w:numFmt w:val="bullet"/>
+      <w:lvlText w:val="o"/>
+      <w:lvlJc w:val="left"/>
+      <w:pPr>
+        <w:ind w:left="1440" w:hanging="360"/>
+      </w:pPr>
+      <w:rPr>
+        <w:rFonts w:ascii="Courier New" w:hAnsi="Courier New" w:cs="Courier New" w:hint="default"/>
+      </w:rPr>
+    </w:lvl>
+    <w:lvl w:ilvl="2" w:tplc="40090005" w:tentative="1">
+      <w:start w:val="1"/>
+      <w:numFmt w:val="bullet"/>
+      <w:lvlText w:val=""/>
+      <w:lvlJc w:val="left"/>
+      <w:pPr>
+        <w:ind w:left="2160" w:hanging="360"/>
+      </w:pPr>
+      <w:rPr>
+        <w:rFonts w:ascii="Wingdings" w:hAnsi="Wingdings" w:hint="default"/>
+      </w:rPr>
+    </w:lvl>
+    <w:lvl w:ilvl="3" w:tplc="40090001" w:tentative="1">
+      <w:start w:val="1"/>
+      <w:numFmt w:val="bullet"/>
+      <w:lvlText w:val=""/>
+      <w:lvlJc w:val="left"/>
+      <w:pPr>
+        <w:ind w:left="2880" w:hanging="360"/>
+      </w:pPr>
+      <w:rPr>
+        <w:rFonts w:ascii="Symbol" w:hAnsi="Symbol" w:hint="default"/>
+      </w:rPr>
+    </w:lvl>
+    <w:lvl w:ilvl="4" w:tplc="40090003" w:tentative="1">
+      <w:start w:val="1"/>
+      <w:numFmt w:val="bullet"/>
+      <w:lvlText w:val="o"/>
+      <w:lvlJc w:val="left"/>
+      <w:pPr>
+        <w:ind w:left="3600" w:hanging="360"/>
+      </w:pPr>
+      <w:rPr>
+        <w:rFonts w:ascii="Courier New" w:hAnsi="Courier New" w:cs="Courier New" w:hint="default"/>
+      </w:rPr>
+    </w:lvl>
+    <w:lvl w:ilvl="5" w:tplc="40090005" w:tentative="1">
+      <w:start w:val="1"/>
+      <w:numFmt w:val="bullet"/>
+      <w:lvlText w:val=""/>
+      <w:lvlJc w:val="left"/>
+      <w:pPr>
+        <w:ind w:left="4320" w:hanging="360"/>
+      </w:pPr>
+      <w:rPr>
+        <w:rFonts w:ascii="Wingdings" w:hAnsi="Wingdings" w:hint="default"/>
+      </w:rPr>
+    </w:lvl>
+    <w:lvl w:ilvl="6" w:tplc="40090001" w:tentative="1">
+      <w:start w:val="1"/>
+      <w:numFmt w:val="bullet"/>
+      <w:lvlText w:val=""/>
+      <w:lvlJc w:val="left"/>
+      <w:pPr>
+        <w:ind w:left="5040" w:hanging="360"/>
+      </w:pPr>
+      <w:rPr>
+        <w:rFonts w:ascii="Symbol" w:hAnsi="Symbol" w:hint="default"/>
+      </w:rPr>
+    </w:lvl>
+    <w:lvl w:ilvl="7" w:tplc="40090003" w:tentative="1">
+      <w:start w:val="1"/>
+      <w:numFmt w:val="bullet"/>
+      <w:lvlText w:val="o"/>
+      <w:lvlJc w:val="left"/>
+      <w:pPr>
+        <w:ind w:left="5760" w:hanging="360"/>
+      </w:pPr>
+      <w:rPr>
+        <w:rFonts w:ascii="Courier New" w:hAnsi="Courier New" w:cs="Courier New" w:hint="default"/>
+      </w:rPr>
+    </w:lvl>
+    <w:lvl w:ilvl="8" w:tplc="40090005" w:tentative="1">
+      <w:start w:val="1"/>
+      <w:numFmt w:val="bullet"/>
+      <w:lvlText w:val=""/>
+      <w:lvlJc w:val="left"/>
+      <w:pPr>
+        <w:ind w:left="6480" w:hanging="360"/>
+      </w:pPr>
+      <w:rPr>
+        <w:rFonts w:ascii="Wingdings" w:hAnsi="Wingdings" w:hint="default"/>
+      </w:rPr>
+    </w:lvl>
+  </w:abstractNum>
+  <w:abstractNum w:abstractNumId="15" w15:restartNumberingAfterBreak="0">
+    <w:nsid w:val="43CC3680"/>
+    <w:multiLevelType w:val="hybridMultilevel"/>
+    <w:tmpl w:val="241829BA"/>
+    <w:lvl w:ilvl="0" w:tplc="40090001">
+      <w:start w:val="1"/>
+      <w:numFmt w:val="bullet"/>
+      <w:lvlText w:val=""/>
+      <w:lvlJc w:val="left"/>
+      <w:pPr>
+        <w:ind w:left="720" w:hanging="360"/>
+      </w:pPr>
+      <w:rPr>
+        <w:rFonts w:ascii="Symbol" w:hAnsi="Symbol" w:hint="default"/>
+      </w:rPr>
+    </w:lvl>
+    <w:lvl w:ilvl="1" w:tplc="40090003" w:tentative="1">
+      <w:start w:val="1"/>
+      <w:numFmt w:val="bullet"/>
+      <w:lvlText w:val="o"/>
+      <w:lvlJc w:val="left"/>
+      <w:pPr>
+        <w:ind w:left="1440" w:hanging="360"/>
+      </w:pPr>
+      <w:rPr>
+        <w:rFonts w:ascii="Courier New" w:hAnsi="Courier New" w:cs="Courier New" w:hint="default"/>
+      </w:rPr>
+    </w:lvl>
+    <w:lvl w:ilvl="2" w:tplc="40090005" w:tentative="1">
+      <w:start w:val="1"/>
+      <w:numFmt w:val="bullet"/>
+      <w:lvlText w:val=""/>
+      <w:lvlJc w:val="left"/>
+      <w:pPr>
+        <w:ind w:left="2160" w:hanging="360"/>
+      </w:pPr>
+      <w:rPr>
+        <w:rFonts w:ascii="Wingdings" w:hAnsi="Wingdings" w:hint="default"/>
+      </w:rPr>
+    </w:lvl>
+    <w:lvl w:ilvl="3" w:tplc="40090001" w:tentative="1">
+      <w:start w:val="1"/>
+      <w:numFmt w:val="bullet"/>
+      <w:lvlText w:val=""/>
+      <w:lvlJc w:val="left"/>
+      <w:pPr>
+        <w:ind w:left="2880" w:hanging="360"/>
+      </w:pPr>
+      <w:rPr>
+        <w:rFonts w:ascii="Symbol" w:hAnsi="Symbol" w:hint="default"/>
+      </w:rPr>
+    </w:lvl>
+    <w:lvl w:ilvl="4" w:tplc="40090003" w:tentative="1">
+      <w:start w:val="1"/>
+      <w:numFmt w:val="bullet"/>
+      <w:lvlText w:val="o"/>
+      <w:lvlJc w:val="left"/>
+      <w:pPr>
+        <w:ind w:left="3600" w:hanging="360"/>
+      </w:pPr>
+      <w:rPr>
+        <w:rFonts w:ascii="Courier New" w:hAnsi="Courier New" w:cs="Courier New" w:hint="default"/>
+      </w:rPr>
+    </w:lvl>
+    <w:lvl w:ilvl="5" w:tplc="40090005" w:tentative="1">
+      <w:start w:val="1"/>
+      <w:numFmt w:val="bullet"/>
+      <w:lvlText w:val=""/>
+      <w:lvlJc w:val="left"/>
+      <w:pPr>
+        <w:ind w:left="4320" w:hanging="360"/>
+      </w:pPr>
+      <w:rPr>
+        <w:rFonts w:ascii="Wingdings" w:hAnsi="Wingdings" w:hint="default"/>
+      </w:rPr>
+    </w:lvl>
+    <w:lvl w:ilvl="6" w:tplc="40090001" w:tentative="1">
+      <w:start w:val="1"/>
+      <w:numFmt w:val="bullet"/>
+      <w:lvlText w:val=""/>
+      <w:lvlJc w:val="left"/>
+      <w:pPr>
+        <w:ind w:left="5040" w:hanging="360"/>
+      </w:pPr>
+      <w:rPr>
+        <w:rFonts w:ascii="Symbol" w:hAnsi="Symbol" w:hint="default"/>
+      </w:rPr>
+    </w:lvl>
+    <w:lvl w:ilvl="7" w:tplc="40090003" w:tentative="1">
+      <w:start w:val="1"/>
+      <w:numFmt w:val="bullet"/>
+      <w:lvlText w:val="o"/>
+      <w:lvlJc w:val="left"/>
+      <w:pPr>
+        <w:ind w:left="5760" w:hanging="360"/>
+      </w:pPr>
+      <w:rPr>
+        <w:rFonts w:ascii="Courier New" w:hAnsi="Courier New" w:cs="Courier New" w:hint="default"/>
+      </w:rPr>
+    </w:lvl>
+    <w:lvl w:ilvl="8" w:tplc="40090005" w:tentative="1">
+      <w:start w:val="1"/>
+      <w:numFmt w:val="bullet"/>
+      <w:lvlText w:val=""/>
+      <w:lvlJc w:val="left"/>
+      <w:pPr>
+        <w:ind w:left="6480" w:hanging="360"/>
+      </w:pPr>
+      <w:rPr>
+        <w:rFonts w:ascii="Wingdings" w:hAnsi="Wingdings" w:hint="default"/>
+      </w:rPr>
+    </w:lvl>
+  </w:abstractNum>
+  <w:abstractNum w:abstractNumId="16" w15:restartNumberingAfterBreak="0">
     <w:nsid w:val="44675660"/>
     <w:multiLevelType w:val="hybridMultilevel"/>
     <w:tmpl w:val="BE5EC058"/>
@@ -2565,7 +3999,120 @@
       </w:rPr>
     </w:lvl>
   </w:abstractNum>
-  <w:abstractNum w:abstractNumId="11" w15:restartNumberingAfterBreak="0">
+  <w:abstractNum w:abstractNumId="17" w15:restartNumberingAfterBreak="0">
+    <w:nsid w:val="4AC956C3"/>
+    <w:multiLevelType w:val="hybridMultilevel"/>
+    <w:tmpl w:val="8038506E"/>
+    <w:lvl w:ilvl="0" w:tplc="4009000F">
+      <w:start w:val="1"/>
+      <w:numFmt w:val="decimal"/>
+      <w:lvlText w:val="%1."/>
+      <w:lvlJc w:val="left"/>
+      <w:pPr>
+        <w:ind w:left="1080" w:hanging="360"/>
+      </w:pPr>
+      <w:rPr>
+        <w:rFonts w:hint="default"/>
+      </w:rPr>
+    </w:lvl>
+    <w:lvl w:ilvl="1" w:tplc="40090003" w:tentative="1">
+      <w:start w:val="1"/>
+      <w:numFmt w:val="bullet"/>
+      <w:lvlText w:val="o"/>
+      <w:lvlJc w:val="left"/>
+      <w:pPr>
+        <w:ind w:left="1800" w:hanging="360"/>
+      </w:pPr>
+      <w:rPr>
+        <w:rFonts w:ascii="Courier New" w:hAnsi="Courier New" w:cs="Courier New" w:hint="default"/>
+      </w:rPr>
+    </w:lvl>
+    <w:lvl w:ilvl="2" w:tplc="40090005" w:tentative="1">
+      <w:start w:val="1"/>
+      <w:numFmt w:val="bullet"/>
+      <w:lvlText w:val=""/>
+      <w:lvlJc w:val="left"/>
+      <w:pPr>
+        <w:ind w:left="2520" w:hanging="360"/>
+      </w:pPr>
+      <w:rPr>
+        <w:rFonts w:ascii="Wingdings" w:hAnsi="Wingdings" w:hint="default"/>
+      </w:rPr>
+    </w:lvl>
+    <w:lvl w:ilvl="3" w:tplc="40090001" w:tentative="1">
+      <w:start w:val="1"/>
+      <w:numFmt w:val="bullet"/>
+      <w:lvlText w:val=""/>
+      <w:lvlJc w:val="left"/>
+      <w:pPr>
+        <w:ind w:left="3240" w:hanging="360"/>
+      </w:pPr>
+      <w:rPr>
+        <w:rFonts w:ascii="Symbol" w:hAnsi="Symbol" w:hint="default"/>
+      </w:rPr>
+    </w:lvl>
+    <w:lvl w:ilvl="4" w:tplc="40090003" w:tentative="1">
+      <w:start w:val="1"/>
+      <w:numFmt w:val="bullet"/>
+      <w:lvlText w:val="o"/>
+      <w:lvlJc w:val="left"/>
+      <w:pPr>
+        <w:ind w:left="3960" w:hanging="360"/>
+      </w:pPr>
+      <w:rPr>
+        <w:rFonts w:ascii="Courier New" w:hAnsi="Courier New" w:cs="Courier New" w:hint="default"/>
+      </w:rPr>
+    </w:lvl>
+    <w:lvl w:ilvl="5" w:tplc="40090005" w:tentative="1">
+      <w:start w:val="1"/>
+      <w:numFmt w:val="bullet"/>
+      <w:lvlText w:val=""/>
+      <w:lvlJc w:val="left"/>
+      <w:pPr>
+        <w:ind w:left="4680" w:hanging="360"/>
+      </w:pPr>
+      <w:rPr>
+        <w:rFonts w:ascii="Wingdings" w:hAnsi="Wingdings" w:hint="default"/>
+      </w:rPr>
+    </w:lvl>
+    <w:lvl w:ilvl="6" w:tplc="40090001" w:tentative="1">
+      <w:start w:val="1"/>
+      <w:numFmt w:val="bullet"/>
+      <w:lvlText w:val=""/>
+      <w:lvlJc w:val="left"/>
+      <w:pPr>
+        <w:ind w:left="5400" w:hanging="360"/>
+      </w:pPr>
+      <w:rPr>
+        <w:rFonts w:ascii="Symbol" w:hAnsi="Symbol" w:hint="default"/>
+      </w:rPr>
+    </w:lvl>
+    <w:lvl w:ilvl="7" w:tplc="40090003" w:tentative="1">
+      <w:start w:val="1"/>
+      <w:numFmt w:val="bullet"/>
+      <w:lvlText w:val="o"/>
+      <w:lvlJc w:val="left"/>
+      <w:pPr>
+        <w:ind w:left="6120" w:hanging="360"/>
+      </w:pPr>
+      <w:rPr>
+        <w:rFonts w:ascii="Courier New" w:hAnsi="Courier New" w:cs="Courier New" w:hint="default"/>
+      </w:rPr>
+    </w:lvl>
+    <w:lvl w:ilvl="8" w:tplc="40090005" w:tentative="1">
+      <w:start w:val="1"/>
+      <w:numFmt w:val="bullet"/>
+      <w:lvlText w:val=""/>
+      <w:lvlJc w:val="left"/>
+      <w:pPr>
+        <w:ind w:left="6840" w:hanging="360"/>
+      </w:pPr>
+      <w:rPr>
+        <w:rFonts w:ascii="Wingdings" w:hAnsi="Wingdings" w:hint="default"/>
+      </w:rPr>
+    </w:lvl>
+  </w:abstractNum>
+  <w:abstractNum w:abstractNumId="18" w15:restartNumberingAfterBreak="0">
     <w:nsid w:val="4CA93FAA"/>
     <w:multiLevelType w:val="hybridMultilevel"/>
     <w:tmpl w:val="1CFC72E8"/>
@@ -2678,7 +4225,7 @@
       </w:rPr>
     </w:lvl>
   </w:abstractNum>
-  <w:abstractNum w:abstractNumId="12" w15:restartNumberingAfterBreak="0">
+  <w:abstractNum w:abstractNumId="19" w15:restartNumberingAfterBreak="0">
     <w:nsid w:val="505C30D9"/>
     <w:multiLevelType w:val="hybridMultilevel"/>
     <w:tmpl w:val="641C1008"/>
@@ -2791,7 +4338,120 @@
       </w:rPr>
     </w:lvl>
   </w:abstractNum>
-  <w:abstractNum w:abstractNumId="13" w15:restartNumberingAfterBreak="0">
+  <w:abstractNum w:abstractNumId="20" w15:restartNumberingAfterBreak="0">
+    <w:nsid w:val="52321702"/>
+    <w:multiLevelType w:val="hybridMultilevel"/>
+    <w:tmpl w:val="A3F2040A"/>
+    <w:lvl w:ilvl="0" w:tplc="4009000F">
+      <w:start w:val="1"/>
+      <w:numFmt w:val="decimal"/>
+      <w:lvlText w:val="%1."/>
+      <w:lvlJc w:val="left"/>
+      <w:pPr>
+        <w:ind w:left="1080" w:hanging="360"/>
+      </w:pPr>
+      <w:rPr>
+        <w:rFonts w:hint="default"/>
+      </w:rPr>
+    </w:lvl>
+    <w:lvl w:ilvl="1" w:tplc="40090003" w:tentative="1">
+      <w:start w:val="1"/>
+      <w:numFmt w:val="bullet"/>
+      <w:lvlText w:val="o"/>
+      <w:lvlJc w:val="left"/>
+      <w:pPr>
+        <w:ind w:left="1800" w:hanging="360"/>
+      </w:pPr>
+      <w:rPr>
+        <w:rFonts w:ascii="Courier New" w:hAnsi="Courier New" w:cs="Courier New" w:hint="default"/>
+      </w:rPr>
+    </w:lvl>
+    <w:lvl w:ilvl="2" w:tplc="40090005" w:tentative="1">
+      <w:start w:val="1"/>
+      <w:numFmt w:val="bullet"/>
+      <w:lvlText w:val=""/>
+      <w:lvlJc w:val="left"/>
+      <w:pPr>
+        <w:ind w:left="2520" w:hanging="360"/>
+      </w:pPr>
+      <w:rPr>
+        <w:rFonts w:ascii="Wingdings" w:hAnsi="Wingdings" w:hint="default"/>
+      </w:rPr>
+    </w:lvl>
+    <w:lvl w:ilvl="3" w:tplc="40090001" w:tentative="1">
+      <w:start w:val="1"/>
+      <w:numFmt w:val="bullet"/>
+      <w:lvlText w:val=""/>
+      <w:lvlJc w:val="left"/>
+      <w:pPr>
+        <w:ind w:left="3240" w:hanging="360"/>
+      </w:pPr>
+      <w:rPr>
+        <w:rFonts w:ascii="Symbol" w:hAnsi="Symbol" w:hint="default"/>
+      </w:rPr>
+    </w:lvl>
+    <w:lvl w:ilvl="4" w:tplc="40090003" w:tentative="1">
+      <w:start w:val="1"/>
+      <w:numFmt w:val="bullet"/>
+      <w:lvlText w:val="o"/>
+      <w:lvlJc w:val="left"/>
+      <w:pPr>
+        <w:ind w:left="3960" w:hanging="360"/>
+      </w:pPr>
+      <w:rPr>
+        <w:rFonts w:ascii="Courier New" w:hAnsi="Courier New" w:cs="Courier New" w:hint="default"/>
+      </w:rPr>
+    </w:lvl>
+    <w:lvl w:ilvl="5" w:tplc="40090005" w:tentative="1">
+      <w:start w:val="1"/>
+      <w:numFmt w:val="bullet"/>
+      <w:lvlText w:val=""/>
+      <w:lvlJc w:val="left"/>
+      <w:pPr>
+        <w:ind w:left="4680" w:hanging="360"/>
+      </w:pPr>
+      <w:rPr>
+        <w:rFonts w:ascii="Wingdings" w:hAnsi="Wingdings" w:hint="default"/>
+      </w:rPr>
+    </w:lvl>
+    <w:lvl w:ilvl="6" w:tplc="40090001" w:tentative="1">
+      <w:start w:val="1"/>
+      <w:numFmt w:val="bullet"/>
+      <w:lvlText w:val=""/>
+      <w:lvlJc w:val="left"/>
+      <w:pPr>
+        <w:ind w:left="5400" w:hanging="360"/>
+      </w:pPr>
+      <w:rPr>
+        <w:rFonts w:ascii="Symbol" w:hAnsi="Symbol" w:hint="default"/>
+      </w:rPr>
+    </w:lvl>
+    <w:lvl w:ilvl="7" w:tplc="40090003" w:tentative="1">
+      <w:start w:val="1"/>
+      <w:numFmt w:val="bullet"/>
+      <w:lvlText w:val="o"/>
+      <w:lvlJc w:val="left"/>
+      <w:pPr>
+        <w:ind w:left="6120" w:hanging="360"/>
+      </w:pPr>
+      <w:rPr>
+        <w:rFonts w:ascii="Courier New" w:hAnsi="Courier New" w:cs="Courier New" w:hint="default"/>
+      </w:rPr>
+    </w:lvl>
+    <w:lvl w:ilvl="8" w:tplc="40090005" w:tentative="1">
+      <w:start w:val="1"/>
+      <w:numFmt w:val="bullet"/>
+      <w:lvlText w:val=""/>
+      <w:lvlJc w:val="left"/>
+      <w:pPr>
+        <w:ind w:left="6840" w:hanging="360"/>
+      </w:pPr>
+      <w:rPr>
+        <w:rFonts w:ascii="Wingdings" w:hAnsi="Wingdings" w:hint="default"/>
+      </w:rPr>
+    </w:lvl>
+  </w:abstractNum>
+  <w:abstractNum w:abstractNumId="21" w15:restartNumberingAfterBreak="0">
     <w:nsid w:val="55B70377"/>
     <w:multiLevelType w:val="hybridMultilevel"/>
     <w:tmpl w:val="D220A2C0"/>
@@ -2904,7 +4564,93 @@
       </w:rPr>
     </w:lvl>
   </w:abstractNum>
-  <w:abstractNum w:abstractNumId="14" w15:restartNumberingAfterBreak="0">
+  <w:abstractNum w:abstractNumId="22" w15:restartNumberingAfterBreak="0">
+    <w:nsid w:val="5C993585"/>
+    <w:multiLevelType w:val="hybridMultilevel"/>
+    <w:tmpl w:val="DE70ED68"/>
+    <w:lvl w:ilvl="0" w:tplc="4009000F">
+      <w:start w:val="1"/>
+      <w:numFmt w:val="decimal"/>
+      <w:lvlText w:val="%1."/>
+      <w:lvlJc w:val="left"/>
+      <w:pPr>
+        <w:ind w:left="1440" w:hanging="360"/>
+      </w:pPr>
+    </w:lvl>
+    <w:lvl w:ilvl="1" w:tplc="40090019" w:tentative="1">
+      <w:start w:val="1"/>
+      <w:numFmt w:val="lowerLetter"/>
+      <w:lvlText w:val="%2."/>
+      <w:lvlJc w:val="left"/>
+      <w:pPr>
+        <w:ind w:left="2160" w:hanging="360"/>
+      </w:pPr>
+    </w:lvl>
+    <w:lvl w:ilvl="2" w:tplc="4009001B" w:tentative="1">
+      <w:start w:val="1"/>
+      <w:numFmt w:val="lowerRoman"/>
+      <w:lvlText w:val="%3."/>
+      <w:lvlJc w:val="right"/>
+      <w:pPr>
+        <w:ind w:left="2880" w:hanging="180"/>
+      </w:pPr>
+    </w:lvl>
+    <w:lvl w:ilvl="3" w:tplc="4009000F" w:tentative="1">
+      <w:start w:val="1"/>
+      <w:numFmt w:val="decimal"/>
+      <w:lvlText w:val="%4."/>
+      <w:lvlJc w:val="left"/>
+      <w:pPr>
+        <w:ind w:left="3600" w:hanging="360"/>
+      </w:pPr>
+    </w:lvl>
+    <w:lvl w:ilvl="4" w:tplc="40090019" w:tentative="1">
+      <w:start w:val="1"/>
+      <w:numFmt w:val="lowerLetter"/>
+      <w:lvlText w:val="%5."/>
+      <w:lvlJc w:val="left"/>
+      <w:pPr>
+        <w:ind w:left="4320" w:hanging="360"/>
+      </w:pPr>
+    </w:lvl>
+    <w:lvl w:ilvl="5" w:tplc="4009001B" w:tentative="1">
+      <w:start w:val="1"/>
+      <w:numFmt w:val="lowerRoman"/>
+      <w:lvlText w:val="%6."/>
+      <w:lvlJc w:val="right"/>
+      <w:pPr>
+        <w:ind w:left="5040" w:hanging="180"/>
+      </w:pPr>
+    </w:lvl>
+    <w:lvl w:ilvl="6" w:tplc="4009000F" w:tentative="1">
+      <w:start w:val="1"/>
+      <w:numFmt w:val="decimal"/>
+      <w:lvlText w:val="%7."/>
+      <w:lvlJc w:val="left"/>
+      <w:pPr>
+        <w:ind w:left="5760" w:hanging="360"/>
+      </w:pPr>
+    </w:lvl>
+    <w:lvl w:ilvl="7" w:tplc="40090019" w:tentative="1">
+      <w:start w:val="1"/>
+      <w:numFmt w:val="lowerLetter"/>
+      <w:lvlText w:val="%8."/>
+      <w:lvlJc w:val="left"/>
+      <w:pPr>
+        <w:ind w:left="6480" w:hanging="360"/>
+      </w:pPr>
+    </w:lvl>
+    <w:lvl w:ilvl="8" w:tplc="4009001B" w:tentative="1">
+      <w:start w:val="1"/>
+      <w:numFmt w:val="lowerRoman"/>
+      <w:lvlText w:val="%9."/>
+      <w:lvlJc w:val="right"/>
+      <w:pPr>
+        <w:ind w:left="7200" w:hanging="180"/>
+      </w:pPr>
+    </w:lvl>
+  </w:abstractNum>
+  <w:abstractNum w:abstractNumId="23" w15:restartNumberingAfterBreak="0">
     <w:nsid w:val="655C449F"/>
     <w:multiLevelType w:val="hybridMultilevel"/>
     <w:tmpl w:val="86143B8C"/>
@@ -3017,7 +4763,185 @@
       </w:rPr>
     </w:lvl>
   </w:abstractNum>
-  <w:abstractNum w:abstractNumId="15" w15:restartNumberingAfterBreak="0">
+  <w:abstractNum w:abstractNumId="24" w15:restartNumberingAfterBreak="0">
+    <w:nsid w:val="69CD37BC"/>
+    <w:multiLevelType w:val="hybridMultilevel"/>
+    <w:tmpl w:val="6F326744"/>
+    <w:lvl w:ilvl="0" w:tplc="16F4F4A2">
+      <w:start w:val="1"/>
+      <w:numFmt w:val="decimal"/>
+      <w:lvlText w:val="%1."/>
+      <w:lvlJc w:val="left"/>
+      <w:pPr>
+        <w:ind w:left="1080" w:hanging="360"/>
+      </w:pPr>
+      <w:rPr>
+        <w:rFonts w:hint="default"/>
+      </w:rPr>
+    </w:lvl>
+    <w:lvl w:ilvl="1" w:tplc="40090019" w:tentative="1">
+      <w:start w:val="1"/>
+      <w:numFmt w:val="lowerLetter"/>
+      <w:lvlText w:val="%2."/>
+      <w:lvlJc w:val="left"/>
+      <w:pPr>
+        <w:ind w:left="1800" w:hanging="360"/>
+      </w:pPr>
+    </w:lvl>
+    <w:lvl w:ilvl="2" w:tplc="4009001B" w:tentative="1">
+      <w:start w:val="1"/>
+      <w:numFmt w:val="lowerRoman"/>
+      <w:lvlText w:val="%3."/>
+      <w:lvlJc w:val="right"/>
+      <w:pPr>
+        <w:ind w:left="2520" w:hanging="180"/>
+      </w:pPr>
+    </w:lvl>
+    <w:lvl w:ilvl="3" w:tplc="4009000F" w:tentative="1">
+      <w:start w:val="1"/>
+      <w:numFmt w:val="decimal"/>
+      <w:lvlText w:val="%4."/>
+      <w:lvlJc w:val="left"/>
+      <w:pPr>
+        <w:ind w:left="3240" w:hanging="360"/>
+      </w:pPr>
+    </w:lvl>
+    <w:lvl w:ilvl="4" w:tplc="40090019" w:tentative="1">
+      <w:start w:val="1"/>
+      <w:numFmt w:val="lowerLetter"/>
+      <w:lvlText w:val="%5."/>
+      <w:lvlJc w:val="left"/>
+      <w:pPr>
+        <w:ind w:left="3960" w:hanging="360"/>
+      </w:pPr>
+    </w:lvl>
+    <w:lvl w:ilvl="5" w:tplc="4009001B" w:tentative="1">
+      <w:start w:val="1"/>
+      <w:numFmt w:val="lowerRoman"/>
+      <w:lvlText w:val="%6."/>
+      <w:lvlJc w:val="right"/>
+      <w:pPr>
+        <w:ind w:left="4680" w:hanging="180"/>
+      </w:pPr>
+    </w:lvl>
+    <w:lvl w:ilvl="6" w:tplc="4009000F" w:tentative="1">
+      <w:start w:val="1"/>
+      <w:numFmt w:val="decimal"/>
+      <w:lvlText w:val="%7."/>
+      <w:lvlJc w:val="left"/>
+      <w:pPr>
+        <w:ind w:left="5400" w:hanging="360"/>
+      </w:pPr>
+    </w:lvl>
+    <w:lvl w:ilvl="7" w:tplc="40090019" w:tentative="1">
+      <w:start w:val="1"/>
+      <w:numFmt w:val="lowerLetter"/>
+      <w:lvlText w:val="%8."/>
+      <w:lvlJc w:val="left"/>
+      <w:pPr>
+        <w:ind w:left="6120" w:hanging="360"/>
+      </w:pPr>
+    </w:lvl>
+    <w:lvl w:ilvl="8" w:tplc="4009001B" w:tentative="1">
+      <w:start w:val="1"/>
+      <w:numFmt w:val="lowerRoman"/>
+      <w:lvlText w:val="%9."/>
+      <w:lvlJc w:val="right"/>
+      <w:pPr>
+        <w:ind w:left="6840" w:hanging="180"/>
+      </w:pPr>
+    </w:lvl>
+  </w:abstractNum>
+  <w:abstractNum w:abstractNumId="25" w15:restartNumberingAfterBreak="0">
+    <w:nsid w:val="6D2B6002"/>
+    <w:multiLevelType w:val="hybridMultilevel"/>
+    <w:tmpl w:val="C00AC32A"/>
+    <w:lvl w:ilvl="0" w:tplc="4009000F">
+      <w:start w:val="1"/>
+      <w:numFmt w:val="decimal"/>
+      <w:lvlText w:val="%1."/>
+      <w:lvlJc w:val="left"/>
+      <w:pPr>
+        <w:ind w:left="720" w:hanging="360"/>
+      </w:pPr>
+      <w:rPr>
+        <w:rFonts w:hint="default"/>
+      </w:rPr>
+    </w:lvl>
+    <w:lvl w:ilvl="1" w:tplc="40090019" w:tentative="1">
+      <w:start w:val="1"/>
+      <w:numFmt w:val="lowerLetter"/>
+      <w:lvlText w:val="%2."/>
+      <w:lvlJc w:val="left"/>
+      <w:pPr>
+        <w:ind w:left="1440" w:hanging="360"/>
+      </w:pPr>
+    </w:lvl>
+    <w:lvl w:ilvl="2" w:tplc="4009001B" w:tentative="1">
+      <w:start w:val="1"/>
+      <w:numFmt w:val="lowerRoman"/>
+      <w:lvlText w:val="%3."/>
+      <w:lvlJc w:val="right"/>
+      <w:pPr>
+        <w:ind w:left="2160" w:hanging="180"/>
+      </w:pPr>
+    </w:lvl>
+    <w:lvl w:ilvl="3" w:tplc="4009000F" w:tentative="1">
+      <w:start w:val="1"/>
+      <w:numFmt w:val="decimal"/>
+      <w:lvlText w:val="%4."/>
+      <w:lvlJc w:val="left"/>
+      <w:pPr>
+        <w:ind w:left="2880" w:hanging="360"/>
+      </w:pPr>
+    </w:lvl>
+    <w:lvl w:ilvl="4" w:tplc="40090019" w:tentative="1">
+      <w:start w:val="1"/>
+      <w:numFmt w:val="lowerLetter"/>
+      <w:lvlText w:val="%5."/>
+      <w:lvlJc w:val="left"/>
+      <w:pPr>
+        <w:ind w:left="3600" w:hanging="360"/>
+      </w:pPr>
+    </w:lvl>
+    <w:lvl w:ilvl="5" w:tplc="4009001B" w:tentative="1">
+      <w:start w:val="1"/>
+      <w:numFmt w:val="lowerRoman"/>
+      <w:lvlText w:val="%6."/>
+      <w:lvlJc w:val="right"/>
+      <w:pPr>
+        <w:ind w:left="4320" w:hanging="180"/>
+      </w:pPr>
+    </w:lvl>
+    <w:lvl w:ilvl="6" w:tplc="4009000F" w:tentative="1">
+      <w:start w:val="1"/>
+      <w:numFmt w:val="decimal"/>
+      <w:lvlText w:val="%7."/>
+      <w:lvlJc w:val="left"/>
+      <w:pPr>
+        <w:ind w:left="5040" w:hanging="360"/>
+      </w:pPr>
+    </w:lvl>
+    <w:lvl w:ilvl="7" w:tplc="40090019" w:tentative="1">
+      <w:start w:val="1"/>
+      <w:numFmt w:val="lowerLetter"/>
+      <w:lvlText w:val="%8."/>
+      <w:lvlJc w:val="left"/>
+      <w:pPr>
+        <w:ind w:left="5760" w:hanging="360"/>
+      </w:pPr>
+    </w:lvl>
+    <w:lvl w:ilvl="8" w:tplc="4009001B" w:tentative="1">
+      <w:start w:val="1"/>
+      <w:numFmt w:val="lowerRoman"/>
+      <w:lvlText w:val="%9."/>
+      <w:lvlJc w:val="right"/>
+      <w:pPr>
+        <w:ind w:left="6480" w:hanging="180"/>
+      </w:pPr>
+    </w:lvl>
+  </w:abstractNum>
+  <w:abstractNum w:abstractNumId="26" w15:restartNumberingAfterBreak="0">
     <w:nsid w:val="72FB5505"/>
     <w:multiLevelType w:val="hybridMultilevel"/>
     <w:tmpl w:val="F072C6E4"/>
@@ -3130,7 +5054,96 @@
       </w:rPr>
     </w:lvl>
   </w:abstractNum>
-  <w:abstractNum w:abstractNumId="16" w15:restartNumberingAfterBreak="0">
+  <w:abstractNum w:abstractNumId="27" w15:restartNumberingAfterBreak="0">
+    <w:nsid w:val="7ED46A7C"/>
+    <w:multiLevelType w:val="hybridMultilevel"/>
+    <w:tmpl w:val="D6DEABD0"/>
+    <w:lvl w:ilvl="0" w:tplc="9C90AF20">
+      <w:start w:val="1"/>
+      <w:numFmt w:val="decimal"/>
+      <w:lvlText w:val="%1."/>
+      <w:lvlJc w:val="left"/>
+      <w:pPr>
+        <w:ind w:left="1080" w:hanging="360"/>
+      </w:pPr>
+      <w:rPr>
+        <w:rFonts w:hint="default"/>
+      </w:rPr>
+    </w:lvl>
+    <w:lvl w:ilvl="1" w:tplc="40090019" w:tentative="1">
+      <w:start w:val="1"/>
+      <w:numFmt w:val="lowerLetter"/>
+      <w:lvlText w:val="%2."/>
+      <w:lvlJc w:val="left"/>
+      <w:pPr>
+        <w:ind w:left="1800" w:hanging="360"/>
+      </w:pPr>
+    </w:lvl>
+    <w:lvl w:ilvl="2" w:tplc="4009001B" w:tentative="1">
+      <w:start w:val="1"/>
+      <w:numFmt w:val="lowerRoman"/>
+      <w:lvlText w:val="%3."/>
+      <w:lvlJc w:val="right"/>
+      <w:pPr>
+        <w:ind w:left="2520" w:hanging="180"/>
+      </w:pPr>
+    </w:lvl>
+    <w:lvl w:ilvl="3" w:tplc="4009000F" w:tentative="1">
+      <w:start w:val="1"/>
+      <w:numFmt w:val="decimal"/>
+      <w:lvlText w:val="%4."/>
+      <w:lvlJc w:val="left"/>
+      <w:pPr>
+        <w:ind w:left="3240" w:hanging="360"/>
+      </w:pPr>
+    </w:lvl>
+    <w:lvl w:ilvl="4" w:tplc="40090019" w:tentative="1">
+      <w:start w:val="1"/>
+      <w:numFmt w:val="lowerLetter"/>
+      <w:lvlText w:val="%5."/>
+      <w:lvlJc w:val="left"/>
+      <w:pPr>
+        <w:ind w:left="3960" w:hanging="360"/>
+      </w:pPr>
+    </w:lvl>
+    <w:lvl w:ilvl="5" w:tplc="4009001B" w:tentative="1">
+      <w:start w:val="1"/>
+      <w:numFmt w:val="lowerRoman"/>
+      <w:lvlText w:val="%6."/>
+      <w:lvlJc w:val="right"/>
+      <w:pPr>
+        <w:ind w:left="4680" w:hanging="180"/>
+      </w:pPr>
+    </w:lvl>
+    <w:lvl w:ilvl="6" w:tplc="4009000F" w:tentative="1">
+      <w:start w:val="1"/>
+      <w:numFmt w:val="decimal"/>
+      <w:lvlText w:val="%7."/>
+      <w:lvlJc w:val="left"/>
+      <w:pPr>
+        <w:ind w:left="5400" w:hanging="360"/>
+      </w:pPr>
+    </w:lvl>
+    <w:lvl w:ilvl="7" w:tplc="40090019" w:tentative="1">
+      <w:start w:val="1"/>
+      <w:numFmt w:val="lowerLetter"/>
+      <w:lvlText w:val="%8."/>
+      <w:lvlJc w:val="left"/>
+      <w:pPr>
+        <w:ind w:left="6120" w:hanging="360"/>
+      </w:pPr>
+    </w:lvl>
+    <w:lvl w:ilvl="8" w:tplc="4009001B" w:tentative="1">
+      <w:start w:val="1"/>
+      <w:numFmt w:val="lowerRoman"/>
+      <w:lvlText w:val="%9."/>
+      <w:lvlJc w:val="right"/>
+      <w:pPr>
+        <w:ind w:left="6840" w:hanging="180"/>
+      </w:pPr>
+    </w:lvl>
+  </w:abstractNum>
+  <w:abstractNum w:abstractNumId="28" w15:restartNumberingAfterBreak="0">
     <w:nsid w:val="7F9257B7"/>
     <w:multiLevelType w:val="hybridMultilevel"/>
     <w:tmpl w:val="BE52EE02"/>
@@ -3244,55 +5257,91 @@
     </w:lvl>
   </w:abstractNum>
   <w:num w:numId="1">
-    <w:abstractNumId w:val="9"/>
+    <w:abstractNumId w:val="13"/>
   </w:num>
   <w:num w:numId="2">
-    <w:abstractNumId w:val="8"/>
+    <w:abstractNumId w:val="11"/>
   </w:num>
   <w:num w:numId="3">
-    <w:abstractNumId w:val="11"/>
+    <w:abstractNumId w:val="18"/>
   </w:num>
   <w:num w:numId="4">
-    <w:abstractNumId w:val="7"/>
+    <w:abstractNumId w:val="10"/>
   </w:num>
   <w:num w:numId="5">
+    <w:abstractNumId w:val="5"/>
+  </w:num>
+  <w:num w:numId="6">
+    <w:abstractNumId w:val="21"/>
+  </w:num>
+  <w:num w:numId="7">
     <w:abstractNumId w:val="4"/>
   </w:num>
-  <w:num w:numId="6">
-    <w:abstractNumId w:val="13"/>
-  </w:num>
-  <w:num w:numId="7">
-    <w:abstractNumId w:val="3"/>
-  </w:num>
   <w:num w:numId="8">
-    <w:abstractNumId w:val="5"/>
+    <w:abstractNumId w:val="6"/>
   </w:num>
   <w:num w:numId="9">
-    <w:abstractNumId w:val="14"/>
+    <w:abstractNumId w:val="23"/>
   </w:num>
   <w:num w:numId="10">
     <w:abstractNumId w:val="0"/>
   </w:num>
   <w:num w:numId="11">
-    <w:abstractNumId w:val="12"/>
+    <w:abstractNumId w:val="19"/>
   </w:num>
   <w:num w:numId="12">
-    <w:abstractNumId w:val="6"/>
+    <w:abstractNumId w:val="8"/>
   </w:num>
   <w:num w:numId="13">
     <w:abstractNumId w:val="1"/>
   </w:num>
   <w:num w:numId="14">
+    <w:abstractNumId w:val="26"/>
+  </w:num>
+  <w:num w:numId="15">
+    <w:abstractNumId w:val="3"/>
+  </w:num>
+  <w:num w:numId="16">
+    <w:abstractNumId w:val="16"/>
+  </w:num>
+  <w:num w:numId="17">
+    <w:abstractNumId w:val="28"/>
+  </w:num>
+  <w:num w:numId="18">
+    <w:abstractNumId w:val="14"/>
+  </w:num>
+  <w:num w:numId="19">
+    <w:abstractNumId w:val="22"/>
+  </w:num>
+  <w:num w:numId="20">
+    <w:abstractNumId w:val="7"/>
+  </w:num>
+  <w:num w:numId="21">
+    <w:abstractNumId w:val="12"/>
+  </w:num>
+  <w:num w:numId="22">
+    <w:abstractNumId w:val="17"/>
+  </w:num>
+  <w:num w:numId="23">
+    <w:abstractNumId w:val="20"/>
+  </w:num>
+  <w:num w:numId="24">
+    <w:abstractNumId w:val="27"/>
+  </w:num>
+  <w:num w:numId="25">
     <w:abstractNumId w:val="15"/>
   </w:num>
-  <w:num w:numId="15">
+  <w:num w:numId="26">
+    <w:abstractNumId w:val="24"/>
+  </w:num>
+  <w:num w:numId="27">
     <w:abstractNumId w:val="2"/>
   </w:num>
-  <w:num w:numId="16">
-    <w:abstractNumId w:val="10"/>
+  <w:num w:numId="28">
+    <w:abstractNumId w:val="25"/>
   </w:num>
-  <w:num w:numId="17">
-    <w:abstractNumId w:val="16"/>
+  <w:num w:numId="29">
+    <w:abstractNumId w:val="9"/>
   </w:num>
 </w:numbering>
 </file>

</xml_diff>